<commit_message>
Responded to highlighted questions DS
</commit_message>
<xml_diff>
--- a/UserFiles/RosenLab/ElectroPsych_Notes+Instructions.docx
+++ b/UserFiles/RosenLab/ElectroPsych_Notes+Instructions.docx
@@ -8,14 +8,34 @@
           <w:b/>
         </w:rPr>
       </w:pPr>
-      <w:bookmarkStart w:id="0" w:name="_GoBack"/>
-      <w:bookmarkEnd w:id="0"/>
       <w:r>
         <w:rPr>
           <w:b/>
         </w:rPr>
-        <w:t>Dan Stolzberg’s ElectroPsychology</w:t>
-      </w:r>
+        <w:t xml:space="preserve">Dan </w:t>
+      </w:r>
+      <w:proofErr w:type="spellStart"/>
+      <w:r>
+        <w:rPr>
+          <w:b/>
+        </w:rPr>
+        <w:t>Stolzberg’s</w:t>
+      </w:r>
+      <w:proofErr w:type="spellEnd"/>
+      <w:r>
+        <w:rPr>
+          <w:b/>
+        </w:rPr>
+        <w:t xml:space="preserve"> </w:t>
+      </w:r>
+      <w:proofErr w:type="spellStart"/>
+      <w:r>
+        <w:rPr>
+          <w:b/>
+        </w:rPr>
+        <w:t>ElectroPsychology</w:t>
+      </w:r>
+      <w:proofErr w:type="spellEnd"/>
     </w:p>
     <w:p>
       <w:r>
@@ -27,20 +47,51 @@
       <w:r>
         <w:t xml:space="preserve"> as </w:t>
       </w:r>
+      <w:proofErr w:type="spellStart"/>
       <w:r>
         <w:t>dstolz</w:t>
       </w:r>
-      <w:r>
-        <w:t>/epsych</w:t>
-      </w:r>
-      <w:r>
-        <w:t>. We’ve forked as rosenlab/epsych.</w:t>
-      </w:r>
-      <w:r>
-        <w:t xml:space="preserve"> rosenlab</w:t>
-      </w:r>
-      <w:r>
-        <w:t>:gerbil123</w:t>
+      <w:proofErr w:type="spellEnd"/>
+      <w:r>
+        <w:t>/</w:t>
+      </w:r>
+      <w:proofErr w:type="spellStart"/>
+      <w:r>
+        <w:t>epsych</w:t>
+      </w:r>
+      <w:proofErr w:type="spellEnd"/>
+      <w:r>
+        <w:t xml:space="preserve">. We’ve forked as </w:t>
+      </w:r>
+      <w:proofErr w:type="spellStart"/>
+      <w:r>
+        <w:t>rosenlab</w:t>
+      </w:r>
+      <w:proofErr w:type="spellEnd"/>
+      <w:r>
+        <w:t>/</w:t>
+      </w:r>
+      <w:proofErr w:type="spellStart"/>
+      <w:r>
+        <w:t>epsych</w:t>
+      </w:r>
+      <w:proofErr w:type="spellEnd"/>
+      <w:r>
+        <w:t>.</w:t>
+      </w:r>
+      <w:r>
+        <w:t xml:space="preserve"> </w:t>
+      </w:r>
+      <w:proofErr w:type="gramStart"/>
+      <w:r>
+        <w:t>rosenlab</w:t>
+      </w:r>
+      <w:r>
+        <w:t>:</w:t>
+      </w:r>
+      <w:proofErr w:type="gramEnd"/>
+      <w:r>
+        <w:t>gerbil123</w:t>
       </w:r>
     </w:p>
     <w:p/>
@@ -56,10 +107,23 @@
     </w:p>
     <w:p>
       <w:r>
-        <w:t>Control this in OpenEx</w:t>
-      </w:r>
-      <w:r>
-        <w:t>, with separate RPVds circuits for each device</w:t>
+        <w:t xml:space="preserve">Control this in </w:t>
+      </w:r>
+      <w:proofErr w:type="spellStart"/>
+      <w:r>
+        <w:t>OpenEx</w:t>
+      </w:r>
+      <w:proofErr w:type="spellEnd"/>
+      <w:r>
+        <w:t xml:space="preserve">, with separate </w:t>
+      </w:r>
+      <w:proofErr w:type="spellStart"/>
+      <w:r>
+        <w:t>RPVds</w:t>
+      </w:r>
+      <w:proofErr w:type="spellEnd"/>
+      <w:r>
+        <w:t xml:space="preserve"> circuits for each device</w:t>
       </w:r>
       <w:r>
         <w:t>.</w:t>
@@ -71,22 +135,59 @@
         <w:t xml:space="preserve">We’ve set up </w:t>
       </w:r>
       <w:r>
-        <w:t>a startup</w:t>
+        <w:t xml:space="preserve">a </w:t>
+      </w:r>
+      <w:proofErr w:type="spellStart"/>
+      <w:r>
+        <w:t>startup</w:t>
       </w:r>
       <w:r>
         <w:t>.m</w:t>
       </w:r>
+      <w:proofErr w:type="spellEnd"/>
       <w:r>
         <w:t xml:space="preserve"> file </w:t>
       </w:r>
       <w:r>
-        <w:t>to automatically be run every time Matlab starts, which sets paths for ElectroPsych Toolbox.</w:t>
+        <w:t xml:space="preserve">to automatically be run every time </w:t>
+      </w:r>
+      <w:proofErr w:type="spellStart"/>
+      <w:r>
+        <w:t>Matlab</w:t>
+      </w:r>
+      <w:proofErr w:type="spellEnd"/>
+      <w:r>
+        <w:t xml:space="preserve"> starts, which sets paths for </w:t>
+      </w:r>
+      <w:proofErr w:type="spellStart"/>
+      <w:r>
+        <w:t>ElectroPsych</w:t>
+      </w:r>
+      <w:proofErr w:type="spellEnd"/>
+      <w:r>
+        <w:t xml:space="preserve"> Toolbox.</w:t>
       </w:r>
       <w:r>
         <w:t xml:space="preserve"> </w:t>
       </w:r>
       <w:r>
-        <w:t>This is startup.m in C:\Users\LabUser\Documents\MATLAB\ - it adds our epsych path, then runs C:\Electropsych\epsych\epsych_startup.m.</w:t>
+        <w:t xml:space="preserve">This is </w:t>
+      </w:r>
+      <w:proofErr w:type="spellStart"/>
+      <w:r>
+        <w:t>startup.m</w:t>
+      </w:r>
+      <w:proofErr w:type="spellEnd"/>
+      <w:r>
+        <w:t xml:space="preserve"> in C:\Users\LabUser\Documents\MATLAB\ - it adds our </w:t>
+      </w:r>
+      <w:proofErr w:type="spellStart"/>
+      <w:r>
+        <w:t>epsych</w:t>
+      </w:r>
+      <w:proofErr w:type="spellEnd"/>
+      <w:r>
+        <w:t xml:space="preserve"> path, then runs C:\Electropsych\epsych\epsych_startup.m.</w:t>
       </w:r>
     </w:p>
     <w:p/>
@@ -115,12 +216,14 @@
       <w:r>
         <w:t xml:space="preserve">Create </w:t>
       </w:r>
+      <w:proofErr w:type="spellStart"/>
       <w:r>
         <w:rPr>
           <w:b/>
         </w:rPr>
         <w:t>RPvds</w:t>
       </w:r>
+      <w:proofErr w:type="spellEnd"/>
       <w:r>
         <w:rPr>
           <w:b/>
@@ -131,8 +234,16 @@
         <w:rPr>
           <w:color w:val="0000FF"/>
         </w:rPr>
-        <w:t>.rcx</w:t>
-      </w:r>
+        <w:t>.</w:t>
+      </w:r>
+      <w:proofErr w:type="spellStart"/>
+      <w:r>
+        <w:rPr>
+          <w:color w:val="0000FF"/>
+        </w:rPr>
+        <w:t>rcx</w:t>
+      </w:r>
+      <w:proofErr w:type="spellEnd"/>
       <w:r>
         <w:t xml:space="preserve"> file (TDT circuit file) </w:t>
       </w:r>
@@ -149,7 +260,15 @@
         </w:numPr>
       </w:pPr>
       <w:r>
-        <w:t>Create Matlab script as a Trial-Select Function</w:t>
+        <w:t xml:space="preserve">Create </w:t>
+      </w:r>
+      <w:proofErr w:type="spellStart"/>
+      <w:r>
+        <w:t>Matlab</w:t>
+      </w:r>
+      <w:proofErr w:type="spellEnd"/>
+      <w:r>
+        <w:t xml:space="preserve"> script as a Trial-Select Function</w:t>
       </w:r>
       <w:r>
         <w:t xml:space="preserve">. </w:t>
@@ -179,7 +298,31 @@
         <w:t xml:space="preserve">optional: </w:t>
       </w:r>
       <w:r>
-        <w:t>custom Matlab scripts to generate necessary output (e.g., Viemeister.m is the input used to modulate AM depth while maintaining RMS within the AversiveAMTest.rcx circuit)</w:t>
+        <w:t xml:space="preserve">custom </w:t>
+      </w:r>
+      <w:proofErr w:type="spellStart"/>
+      <w:r>
+        <w:t>Matlab</w:t>
+      </w:r>
+      <w:proofErr w:type="spellEnd"/>
+      <w:r>
+        <w:t xml:space="preserve"> scripts to generate necessary output (e.g., </w:t>
+      </w:r>
+      <w:proofErr w:type="spellStart"/>
+      <w:r>
+        <w:t>Viemeister.m</w:t>
+      </w:r>
+      <w:proofErr w:type="spellEnd"/>
+      <w:r>
+        <w:t xml:space="preserve"> is the input used to modulate AM depth while maintaining RMS within the </w:t>
+      </w:r>
+      <w:proofErr w:type="spellStart"/>
+      <w:r>
+        <w:t>AversiveAMTest.rcx</w:t>
+      </w:r>
+      <w:proofErr w:type="spellEnd"/>
+      <w:r>
+        <w:t xml:space="preserve"> circuit)</w:t>
       </w:r>
     </w:p>
     <w:p>
@@ -193,12 +336,14 @@
       <w:r>
         <w:t xml:space="preserve">Use </w:t>
       </w:r>
+      <w:proofErr w:type="spellStart"/>
       <w:r>
         <w:rPr>
           <w:b/>
         </w:rPr>
         <w:t>ep_ExperimentDesign.m</w:t>
       </w:r>
+      <w:proofErr w:type="spellEnd"/>
       <w:r>
         <w:t xml:space="preserve"> to c</w:t>
       </w:r>
@@ -211,12 +356,14 @@
         </w:rPr>
         <w:t>.</w:t>
       </w:r>
+      <w:proofErr w:type="spellStart"/>
       <w:r>
         <w:rPr>
           <w:color w:val="0000FF"/>
         </w:rPr>
         <w:t>prot</w:t>
       </w:r>
+      <w:proofErr w:type="spellEnd"/>
       <w:r>
         <w:t xml:space="preserve"> file</w:t>
       </w:r>
@@ -271,12 +418,14 @@
       <w:r>
         <w:t xml:space="preserve">Associate an </w:t>
       </w:r>
+      <w:proofErr w:type="spellStart"/>
       <w:r>
         <w:rPr>
           <w:b/>
         </w:rPr>
         <w:t>RPvds</w:t>
       </w:r>
+      <w:proofErr w:type="spellEnd"/>
       <w:r>
         <w:t xml:space="preserve"> </w:t>
       </w:r>
@@ -284,14 +433,22 @@
         <w:rPr>
           <w:color w:val="0000FF"/>
         </w:rPr>
-        <w:t>.r</w:t>
-      </w:r>
+        <w:t>.</w:t>
+      </w:r>
+      <w:proofErr w:type="spellStart"/>
       <w:r>
         <w:rPr>
           <w:color w:val="0000FF"/>
         </w:rPr>
+        <w:t>r</w:t>
+      </w:r>
+      <w:r>
+        <w:rPr>
+          <w:color w:val="0000FF"/>
+        </w:rPr>
         <w:t>cx</w:t>
       </w:r>
+      <w:proofErr w:type="spellEnd"/>
       <w:r>
         <w:t xml:space="preserve"> </w:t>
       </w:r>
@@ -332,7 +489,15 @@
         <w:t xml:space="preserve">, check </w:t>
       </w:r>
       <w:r>
-        <w:t>“Operational Trigger” if this is for behavior (as opposed to passive neurophys)</w:t>
+        <w:t xml:space="preserve">“Operational Trigger” if this is for behavior (as opposed to passive </w:t>
+      </w:r>
+      <w:proofErr w:type="spellStart"/>
+      <w:r>
+        <w:t>neurophys</w:t>
+      </w:r>
+      <w:proofErr w:type="spellEnd"/>
+      <w:r>
+        <w:t>)</w:t>
       </w:r>
     </w:p>
     <w:p>
@@ -347,7 +512,23 @@
         <w:t>E</w:t>
       </w:r>
       <w:r>
-        <w:t>nter values for each parameter. These can be values, any matlab code that evaluates on a single line, or a matlab script.</w:t>
+        <w:t xml:space="preserve">nter values for each parameter. These can be values, any </w:t>
+      </w:r>
+      <w:proofErr w:type="spellStart"/>
+      <w:r>
+        <w:t>matlab</w:t>
+      </w:r>
+      <w:proofErr w:type="spellEnd"/>
+      <w:r>
+        <w:t xml:space="preserve"> code that evaluates on a single line, or a </w:t>
+      </w:r>
+      <w:proofErr w:type="spellStart"/>
+      <w:r>
+        <w:t>matlab</w:t>
+      </w:r>
+      <w:proofErr w:type="spellEnd"/>
+      <w:r>
+        <w:t xml:space="preserve"> script.</w:t>
       </w:r>
     </w:p>
     <w:p>
@@ -389,7 +570,31 @@
         </w:numPr>
       </w:pPr>
       <w:r>
-        <w:t>e.g., buddy NoiseDur, ToneDelay, and ToneDur to create SAFE and WARN trials</w:t>
+        <w:t xml:space="preserve">e.g., buddy </w:t>
+      </w:r>
+      <w:proofErr w:type="spellStart"/>
+      <w:r>
+        <w:t>NoiseDur</w:t>
+      </w:r>
+      <w:proofErr w:type="spellEnd"/>
+      <w:r>
+        <w:t xml:space="preserve">, </w:t>
+      </w:r>
+      <w:proofErr w:type="spellStart"/>
+      <w:r>
+        <w:t>ToneDelay</w:t>
+      </w:r>
+      <w:proofErr w:type="spellEnd"/>
+      <w:r>
+        <w:t xml:space="preserve">, and </w:t>
+      </w:r>
+      <w:proofErr w:type="spellStart"/>
+      <w:r>
+        <w:t>ToneDur</w:t>
+      </w:r>
+      <w:proofErr w:type="spellEnd"/>
+      <w:r>
+        <w:t xml:space="preserve"> to create SAFE and WARN trials</w:t>
       </w:r>
     </w:p>
     <w:p>
@@ -415,11 +620,19 @@
       <w:r>
         <w:t xml:space="preserve">oint to </w:t>
       </w:r>
+      <w:proofErr w:type="spellStart"/>
       <w:r>
         <w:rPr>
           <w:b/>
         </w:rPr>
-        <w:t xml:space="preserve">Matlab </w:t>
+        <w:t>Matlab</w:t>
+      </w:r>
+      <w:proofErr w:type="spellEnd"/>
+      <w:r>
+        <w:rPr>
+          <w:b/>
+        </w:rPr>
+        <w:t xml:space="preserve"> </w:t>
       </w:r>
       <w:r>
         <w:rPr>
@@ -437,13 +650,15 @@
         </w:numPr>
       </w:pPr>
       <w:r>
-        <w:t xml:space="preserve">Type name of matlab script, excluding the path and the .m file extension. </w:t>
-      </w:r>
-      <w:r>
-        <w:rPr>
-          <w:highlight w:val="yellow"/>
-        </w:rPr>
-        <w:t>How does the .prot file know the path?</w:t>
+        <w:t xml:space="preserve">Type name of </w:t>
+      </w:r>
+      <w:proofErr w:type="spellStart"/>
+      <w:r>
+        <w:t>matlab</w:t>
+      </w:r>
+      <w:proofErr w:type="spellEnd"/>
+      <w:r>
+        <w:t xml:space="preserve"> script, excluding the path and the .m file extension. </w:t>
       </w:r>
     </w:p>
     <w:p>
@@ -455,8 +670,182 @@
         </w:numPr>
       </w:pPr>
       <w:r>
-        <w:t>If none chosen, uses DefaultTrialSelectionFcn.m</w:t>
-      </w:r>
+        <w:rPr>
+          <w:highlight w:val="yellow"/>
+        </w:rPr>
+        <w:t>How does the .</w:t>
+      </w:r>
+      <w:proofErr w:type="spellStart"/>
+      <w:r>
+        <w:rPr>
+          <w:highlight w:val="yellow"/>
+        </w:rPr>
+        <w:t>prot</w:t>
+      </w:r>
+      <w:proofErr w:type="spellEnd"/>
+      <w:r>
+        <w:rPr>
+          <w:highlight w:val="yellow"/>
+        </w:rPr>
+        <w:t xml:space="preserve"> file know the path?</w:t>
+      </w:r>
+    </w:p>
+    <w:p>
+      <w:pPr>
+        <w:pStyle w:val="ListParagraph"/>
+        <w:numPr>
+          <w:ilvl w:val="3"/>
+          <w:numId w:val="1"/>
+        </w:numPr>
+        <w:rPr>
+          <w:color w:val="1F497D" w:themeColor="text2"/>
+        </w:rPr>
+      </w:pPr>
+      <w:r>
+        <w:rPr>
+          <w:color w:val="1F497D" w:themeColor="text2"/>
+        </w:rPr>
+        <w:t>The .</w:t>
+      </w:r>
+      <w:proofErr w:type="spellStart"/>
+      <w:r>
+        <w:rPr>
+          <w:color w:val="1F497D" w:themeColor="text2"/>
+        </w:rPr>
+        <w:t>prot</w:t>
+      </w:r>
+      <w:proofErr w:type="spellEnd"/>
+      <w:r>
+        <w:rPr>
+          <w:color w:val="1F497D" w:themeColor="text2"/>
+        </w:rPr>
+        <w:t xml:space="preserve"> file created using the Experiment Design utility handles this in two ways:</w:t>
+      </w:r>
+    </w:p>
+    <w:p>
+      <w:pPr>
+        <w:pStyle w:val="ListParagraph"/>
+        <w:numPr>
+          <w:ilvl w:val="0"/>
+          <w:numId w:val="9"/>
+        </w:numPr>
+        <w:rPr>
+          <w:color w:val="1F497D" w:themeColor="text2"/>
+        </w:rPr>
+      </w:pPr>
+      <w:r>
+        <w:rPr>
+          <w:color w:val="1F497D" w:themeColor="text2"/>
+          <w:u w:val="single"/>
+        </w:rPr>
+        <w:t xml:space="preserve">Using in conjunction with </w:t>
+      </w:r>
+      <w:proofErr w:type="spellStart"/>
+      <w:r>
+        <w:rPr>
+          <w:color w:val="1F497D" w:themeColor="text2"/>
+          <w:u w:val="single"/>
+        </w:rPr>
+        <w:t>OpenEx</w:t>
+      </w:r>
+      <w:proofErr w:type="spellEnd"/>
+      <w:r>
+        <w:rPr>
+          <w:color w:val="1F497D" w:themeColor="text2"/>
+        </w:rPr>
+        <w:t xml:space="preserve">: The module names in the Experiment Design utility must match the </w:t>
+      </w:r>
+      <w:r>
+        <w:rPr>
+          <w:color w:val="1F497D" w:themeColor="text2"/>
+        </w:rPr>
+        <w:t xml:space="preserve">module names in </w:t>
+      </w:r>
+      <w:proofErr w:type="spellStart"/>
+      <w:r>
+        <w:rPr>
+          <w:color w:val="1F497D" w:themeColor="text2"/>
+        </w:rPr>
+        <w:t>OpenEx</w:t>
+      </w:r>
+      <w:proofErr w:type="spellEnd"/>
+      <w:r>
+        <w:rPr>
+          <w:color w:val="1F497D" w:themeColor="text2"/>
+        </w:rPr>
+        <w:t xml:space="preserve"> Workspace program.  </w:t>
+      </w:r>
+      <w:proofErr w:type="spellStart"/>
+      <w:r>
+        <w:rPr>
+          <w:color w:val="1F497D" w:themeColor="text2"/>
+        </w:rPr>
+        <w:t>Epsych</w:t>
+      </w:r>
+      <w:proofErr w:type="spellEnd"/>
+      <w:r>
+        <w:rPr>
+          <w:color w:val="1F497D" w:themeColor="text2"/>
+        </w:rPr>
+        <w:t xml:space="preserve"> uses these module names to ensure parameters are updated on the appropriate module.</w:t>
+      </w:r>
+    </w:p>
+    <w:p>
+      <w:pPr>
+        <w:pStyle w:val="ListParagraph"/>
+        <w:numPr>
+          <w:ilvl w:val="0"/>
+          <w:numId w:val="9"/>
+        </w:numPr>
+        <w:rPr>
+          <w:color w:val="1F497D" w:themeColor="text2"/>
+        </w:rPr>
+      </w:pPr>
+      <w:r>
+        <w:rPr>
+          <w:color w:val="1F497D" w:themeColor="text2"/>
+          <w:u w:val="single"/>
+        </w:rPr>
+        <w:t xml:space="preserve">Using without </w:t>
+      </w:r>
+      <w:proofErr w:type="spellStart"/>
+      <w:r>
+        <w:rPr>
+          <w:color w:val="1F497D" w:themeColor="text2"/>
+          <w:u w:val="single"/>
+        </w:rPr>
+        <w:t>OpenEx</w:t>
+      </w:r>
+      <w:proofErr w:type="spellEnd"/>
+      <w:r>
+        <w:rPr>
+          <w:color w:val="1F497D" w:themeColor="text2"/>
+        </w:rPr>
+        <w:t xml:space="preserve">: The Experiment Design utility associates an </w:t>
+      </w:r>
+      <w:proofErr w:type="spellStart"/>
+      <w:r>
+        <w:rPr>
+          <w:color w:val="1F497D" w:themeColor="text2"/>
+        </w:rPr>
+        <w:t>RPvds</w:t>
+      </w:r>
+      <w:proofErr w:type="spellEnd"/>
+      <w:r>
+        <w:rPr>
+          <w:color w:val="1F497D" w:themeColor="text2"/>
+        </w:rPr>
+        <w:t xml:space="preserve"> file with each module as it is created.</w:t>
+      </w:r>
+    </w:p>
+    <w:p>
+      <w:pPr>
+        <w:pStyle w:val="ListParagraph"/>
+        <w:ind w:left="3600"/>
+        <w:rPr>
+          <w:color w:val="1F497D" w:themeColor="text2"/>
+        </w:rPr>
+      </w:pPr>
     </w:p>
     <w:p>
       <w:pPr>
@@ -465,6 +854,23 @@
           <w:ilvl w:val="2"/>
           <w:numId w:val="1"/>
         </w:numPr>
+      </w:pPr>
+      <w:r>
+        <w:t xml:space="preserve">If none chosen, uses </w:t>
+      </w:r>
+      <w:proofErr w:type="spellStart"/>
+      <w:r>
+        <w:t>DefaultTrialSelectionFcn.m</w:t>
+      </w:r>
+      <w:proofErr w:type="spellEnd"/>
+    </w:p>
+    <w:p>
+      <w:pPr>
+        <w:pStyle w:val="ListParagraph"/>
+        <w:numPr>
+          <w:ilvl w:val="2"/>
+          <w:numId w:val="1"/>
+        </w:numPr>
         <w:rPr>
           <w:sz w:val="18"/>
           <w:szCs w:val="18"/>
@@ -475,8 +881,33 @@
           <w:sz w:val="18"/>
           <w:szCs w:val="18"/>
         </w:rPr>
-        <w:t>C:\Electropsych\epsych\runtime\trial_selection\: TrialFcn_Aversive.m or TrialFcn_AversiveAnimalTrig.m</w:t>
-      </w:r>
+        <w:t xml:space="preserve">C:\Electropsych\epsych\runtime\trial_selection\: </w:t>
+      </w:r>
+      <w:proofErr w:type="spellStart"/>
+      <w:r>
+        <w:rPr>
+          <w:sz w:val="18"/>
+          <w:szCs w:val="18"/>
+        </w:rPr>
+        <w:t>TrialFcn_Aversive.m</w:t>
+      </w:r>
+      <w:proofErr w:type="spellEnd"/>
+      <w:r>
+        <w:rPr>
+          <w:sz w:val="18"/>
+          <w:szCs w:val="18"/>
+        </w:rPr>
+        <w:t xml:space="preserve"> or </w:t>
+      </w:r>
+      <w:proofErr w:type="spellStart"/>
+      <w:r>
+        <w:rPr>
+          <w:sz w:val="18"/>
+          <w:szCs w:val="18"/>
+        </w:rPr>
+        <w:t>TrialFcn_AversiveAnimalTrig.m</w:t>
+      </w:r>
+      <w:proofErr w:type="spellEnd"/>
     </w:p>
     <w:p>
       <w:pPr>
@@ -487,7 +918,15 @@
         </w:numPr>
       </w:pPr>
       <w:r>
-        <w:t>Initiates pump by calling TrialFcn_PumpControl and sets syringe diameter</w:t>
+        <w:t xml:space="preserve">Initiates pump by calling </w:t>
+      </w:r>
+      <w:proofErr w:type="spellStart"/>
+      <w:r>
+        <w:t>TrialFcn_PumpControl</w:t>
+      </w:r>
+      <w:proofErr w:type="spellEnd"/>
+      <w:r>
+        <w:t xml:space="preserve"> and sets syringe diameter</w:t>
       </w:r>
     </w:p>
     <w:p>
@@ -544,14 +983,32 @@
         <w:t xml:space="preserve">Add calibration files: </w:t>
       </w:r>
       <w:r>
-        <w:t xml:space="preserve">Next to Tone Freq, click Calib and add the calibration file generated by </w:t>
-      </w:r>
+        <w:t xml:space="preserve">Next to Tone </w:t>
+      </w:r>
+      <w:proofErr w:type="spellStart"/>
+      <w:r>
+        <w:t>Freq</w:t>
+      </w:r>
+      <w:proofErr w:type="spellEnd"/>
+      <w:r>
+        <w:t xml:space="preserve">, click </w:t>
+      </w:r>
+      <w:proofErr w:type="spellStart"/>
+      <w:r>
+        <w:t>Calib</w:t>
+      </w:r>
+      <w:proofErr w:type="spellEnd"/>
+      <w:r>
+        <w:t xml:space="preserve"> and add the calibration file generated by </w:t>
+      </w:r>
+      <w:proofErr w:type="spellStart"/>
       <w:r>
         <w:rPr>
           <w:b/>
         </w:rPr>
         <w:t>ep_CalibrationUtil</w:t>
       </w:r>
+      <w:proofErr w:type="spellEnd"/>
       <w:r>
         <w:t xml:space="preserve"> </w:t>
       </w:r>
@@ -589,7 +1046,15 @@
         </w:numPr>
       </w:pPr>
       <w:r>
-        <w:t>Under menu Settings, can check “Include wavfile buffers” to hold them in memory</w:t>
+        <w:t xml:space="preserve">Under menu Settings, can check “Include </w:t>
+      </w:r>
+      <w:proofErr w:type="spellStart"/>
+      <w:r>
+        <w:t>wavfile</w:t>
+      </w:r>
+      <w:proofErr w:type="spellEnd"/>
+      <w:r>
+        <w:t xml:space="preserve"> buffers” to hold them in memory</w:t>
       </w:r>
     </w:p>
     <w:p>
@@ -601,14 +1066,17 @@
         </w:numPr>
       </w:pPr>
       <w:r>
+        <w:lastRenderedPageBreak/>
         <w:t xml:space="preserve">Use </w:t>
       </w:r>
+      <w:proofErr w:type="spellStart"/>
       <w:r>
         <w:rPr>
           <w:b/>
         </w:rPr>
         <w:t>ep_DisplayPrefs.m</w:t>
       </w:r>
+      <w:proofErr w:type="spellEnd"/>
       <w:r>
         <w:t xml:space="preserve">: Generates an </w:t>
       </w:r>
@@ -616,8 +1084,16 @@
         <w:rPr>
           <w:color w:val="0000FF"/>
         </w:rPr>
-        <w:t>.epdp</w:t>
-      </w:r>
+        <w:t>.</w:t>
+      </w:r>
+      <w:proofErr w:type="spellStart"/>
+      <w:r>
+        <w:rPr>
+          <w:color w:val="0000FF"/>
+        </w:rPr>
+        <w:t>epdp</w:t>
+      </w:r>
+      <w:proofErr w:type="spellEnd"/>
       <w:r>
         <w:t xml:space="preserve"> bitmask-containing file.</w:t>
       </w:r>
@@ -631,7 +1107,23 @@
         </w:numPr>
       </w:pPr>
       <w:r>
-        <w:t>This contains values from a bitmask table to enter into the state machine (an input to the ep_StimDetect macro at the heart of the RPvds circuit).</w:t>
+        <w:t xml:space="preserve">This contains values from a bitmask table to enter into the state machine (an input to the </w:t>
+      </w:r>
+      <w:proofErr w:type="spellStart"/>
+      <w:r>
+        <w:t>ep_StimDetect</w:t>
+      </w:r>
+      <w:proofErr w:type="spellEnd"/>
+      <w:r>
+        <w:t xml:space="preserve"> macro at the heart of the </w:t>
+      </w:r>
+      <w:proofErr w:type="spellStart"/>
+      <w:r>
+        <w:t>RPvds</w:t>
+      </w:r>
+      <w:proofErr w:type="spellEnd"/>
+      <w:r>
+        <w:t xml:space="preserve"> circuit).</w:t>
       </w:r>
     </w:p>
     <w:p>
@@ -652,10 +1144,34 @@
         <w:rPr>
           <w:color w:val="0000FF"/>
         </w:rPr>
-        <w:t>.epdp</w:t>
-      </w:r>
-      <w:r>
-        <w:t xml:space="preserve"> file by clicking +DisplayPrefs within the RunExpt GUI.</w:t>
+        <w:t>.</w:t>
+      </w:r>
+      <w:proofErr w:type="spellStart"/>
+      <w:r>
+        <w:rPr>
+          <w:color w:val="0000FF"/>
+        </w:rPr>
+        <w:t>epdp</w:t>
+      </w:r>
+      <w:proofErr w:type="spellEnd"/>
+      <w:r>
+        <w:t xml:space="preserve"> file by clicking +</w:t>
+      </w:r>
+      <w:proofErr w:type="spellStart"/>
+      <w:r>
+        <w:t>DisplayPrefs</w:t>
+      </w:r>
+      <w:proofErr w:type="spellEnd"/>
+      <w:r>
+        <w:t xml:space="preserve"> within the </w:t>
+      </w:r>
+      <w:proofErr w:type="spellStart"/>
+      <w:r>
+        <w:t>RunExpt</w:t>
+      </w:r>
+      <w:proofErr w:type="spellEnd"/>
+      <w:r>
+        <w:t xml:space="preserve"> GUI.</w:t>
       </w:r>
     </w:p>
     <w:p>
@@ -672,6 +1188,7 @@
       <w:r>
         <w:t xml:space="preserve">a </w:t>
       </w:r>
+      <w:proofErr w:type="spellStart"/>
       <w:r>
         <w:rPr>
           <w:b/>
@@ -682,10 +1199,25 @@
         <w:rPr>
           <w:b/>
         </w:rPr>
-        <w:t>atlab GUI interface</w:t>
-      </w:r>
-      <w:r>
-        <w:t xml:space="preserve"> that can be default (boxfig) or custom</w:t>
+        <w:t>atlab</w:t>
+      </w:r>
+      <w:proofErr w:type="spellEnd"/>
+      <w:r>
+        <w:rPr>
+          <w:b/>
+        </w:rPr>
+        <w:t xml:space="preserve"> GUI interface</w:t>
+      </w:r>
+      <w:r>
+        <w:t xml:space="preserve"> that can be default (</w:t>
+      </w:r>
+      <w:proofErr w:type="spellStart"/>
+      <w:r>
+        <w:t>boxfig</w:t>
+      </w:r>
+      <w:proofErr w:type="spellEnd"/>
+      <w:r>
+        <w:t>) or custom</w:t>
       </w:r>
     </w:p>
     <w:p>
@@ -697,7 +1229,15 @@
         </w:numPr>
       </w:pPr>
       <w:r>
-        <w:t>start with BoxFig then modify it</w:t>
+        <w:t xml:space="preserve">start with </w:t>
+      </w:r>
+      <w:proofErr w:type="spellStart"/>
+      <w:r>
+        <w:t>BoxFig</w:t>
+      </w:r>
+      <w:proofErr w:type="spellEnd"/>
+      <w:r>
+        <w:t xml:space="preserve"> then modify it</w:t>
       </w:r>
       <w:r>
         <w:t xml:space="preserve"> (I think)</w:t>
@@ -711,14 +1251,27 @@
           <w:numId w:val="1"/>
         </w:numPr>
       </w:pPr>
-      <w:r>
-        <w:t xml:space="preserve">parameter tags in circuit with ! </w:t>
+      <w:proofErr w:type="gramStart"/>
+      <w:r>
+        <w:t>parameter</w:t>
+      </w:r>
+      <w:proofErr w:type="gramEnd"/>
+      <w:r>
+        <w:t xml:space="preserve"> tags in circuit with ! </w:t>
       </w:r>
       <w:r>
         <w:t xml:space="preserve">(bang) </w:t>
       </w:r>
       <w:r>
-        <w:t>beginning their names can appear in BoxFig GUI</w:t>
+        <w:t xml:space="preserve">beginning their names can appear in </w:t>
+      </w:r>
+      <w:proofErr w:type="spellStart"/>
+      <w:r>
+        <w:t>BoxFig</w:t>
+      </w:r>
+      <w:proofErr w:type="spellEnd"/>
+      <w:r>
+        <w:t xml:space="preserve"> GUI</w:t>
       </w:r>
     </w:p>
     <w:p>
@@ -730,7 +1283,15 @@
         </w:numPr>
       </w:pPr>
       <w:r>
-        <w:t>all BoxFig GUIs are in C:\Electropsych\epysch\boxfigs</w:t>
+        <w:t xml:space="preserve">all </w:t>
+      </w:r>
+      <w:proofErr w:type="spellStart"/>
+      <w:r>
+        <w:t>BoxFig</w:t>
+      </w:r>
+      <w:proofErr w:type="spellEnd"/>
+      <w:r>
+        <w:t xml:space="preserve"> GUIs are in C:\Electropsych\epysch\boxfigs</w:t>
       </w:r>
     </w:p>
     <w:p/>
@@ -743,15 +1304,16 @@
         </w:numPr>
       </w:pPr>
       <w:r>
-        <w:lastRenderedPageBreak/>
         <w:t xml:space="preserve">Use </w:t>
       </w:r>
+      <w:proofErr w:type="spellStart"/>
       <w:r>
         <w:rPr>
           <w:b/>
         </w:rPr>
         <w:t>ep_CalibrationUtil.m</w:t>
       </w:r>
+      <w:proofErr w:type="spellEnd"/>
       <w:r>
         <w:t xml:space="preserve"> for calibration</w:t>
       </w:r>
@@ -789,7 +1351,15 @@
         </w:numPr>
       </w:pPr>
       <w:r>
-        <w:t>Set Hardware to GB (gigabyte interface) and RZ6 for both input and output. Choose a sampling rate to match that you’ll use in your paradigm (e.g. 100kHz).</w:t>
+        <w:t xml:space="preserve">Set Hardware to GB (gigabyte interface) and RZ6 for both input and output. Choose a sampling rate to match that you’ll use in your paradigm (e.g. </w:t>
+      </w:r>
+      <w:proofErr w:type="gramStart"/>
+      <w:r>
+        <w:t>100kHz</w:t>
+      </w:r>
+      <w:proofErr w:type="gramEnd"/>
+      <w:r>
+        <w:t>).</w:t>
       </w:r>
     </w:p>
     <w:p>
@@ -831,7 +1401,15 @@
         </w:numPr>
       </w:pPr>
       <w:r>
-        <w:t>Place microphone into pistonphone. Note frequency and amplitude.</w:t>
+        <w:t xml:space="preserve">Place microphone into </w:t>
+      </w:r>
+      <w:proofErr w:type="spellStart"/>
+      <w:r>
+        <w:t>pistonphone</w:t>
+      </w:r>
+      <w:proofErr w:type="spellEnd"/>
+      <w:r>
+        <w:t>. Note frequency and amplitude.</w:t>
       </w:r>
     </w:p>
     <w:p>
@@ -891,8 +1469,13 @@
         <w:t>Turn on</w:t>
       </w:r>
       <w:r>
-        <w:t xml:space="preserve"> pistonphone</w:t>
-      </w:r>
+        <w:t xml:space="preserve"> </w:t>
+      </w:r>
+      <w:proofErr w:type="spellStart"/>
+      <w:r>
+        <w:t>pistonphone</w:t>
+      </w:r>
+      <w:proofErr w:type="spellEnd"/>
       <w:r>
         <w:t>.</w:t>
       </w:r>
@@ -903,7 +1486,15 @@
         <w:t>Press button “Ref. Piston”. This will</w:t>
       </w:r>
       <w:r>
-        <w:t xml:space="preserve"> generate a </w:t>
+        <w:t xml:space="preserve"> generate </w:t>
+      </w:r>
+      <w:proofErr w:type="gramStart"/>
+      <w:r>
+        <w:t>a</w:t>
+      </w:r>
+      <w:proofErr w:type="gramEnd"/>
+      <w:r>
+        <w:t xml:space="preserve"> </w:t>
       </w:r>
       <w:r>
         <w:t>mV RMS</w:t>
@@ -1005,7 +1596,15 @@
         </w:numPr>
       </w:pPr>
       <w:r>
-        <w:t>For Tone, use Matlab syntax to enter frequency range you’d like to calibrate (e.g., 200:100:20000)</w:t>
+        <w:t xml:space="preserve">For Tone, use </w:t>
+      </w:r>
+      <w:proofErr w:type="spellStart"/>
+      <w:r>
+        <w:t>Matlab</w:t>
+      </w:r>
+      <w:proofErr w:type="spellEnd"/>
+      <w:r>
+        <w:t xml:space="preserve"> syntax to enter frequency range you’d like to calibrate (e.g., 200:100:20000)</w:t>
       </w:r>
     </w:p>
     <w:p>
@@ -1020,7 +1619,39 @@
         <w:t xml:space="preserve">For noise, </w:t>
       </w:r>
       <w:r>
-        <w:t>enter Highpass and Lowpass (e.g., 3400 and 4600 for 4kHz center freq @ 30% BW).</w:t>
+        <w:t xml:space="preserve">enter </w:t>
+      </w:r>
+      <w:proofErr w:type="spellStart"/>
+      <w:r>
+        <w:t>Highpass</w:t>
+      </w:r>
+      <w:proofErr w:type="spellEnd"/>
+      <w:r>
+        <w:t xml:space="preserve"> and </w:t>
+      </w:r>
+      <w:proofErr w:type="spellStart"/>
+      <w:r>
+        <w:t>Lowpass</w:t>
+      </w:r>
+      <w:proofErr w:type="spellEnd"/>
+      <w:r>
+        <w:t xml:space="preserve"> (e.g., 3400 and 4600 for </w:t>
+      </w:r>
+      <w:proofErr w:type="gramStart"/>
+      <w:r>
+        <w:t>4kHz</w:t>
+      </w:r>
+      <w:proofErr w:type="gramEnd"/>
+      <w:r>
+        <w:t xml:space="preserve"> center </w:t>
+      </w:r>
+      <w:proofErr w:type="spellStart"/>
+      <w:r>
+        <w:t>freq</w:t>
+      </w:r>
+      <w:proofErr w:type="spellEnd"/>
+      <w:r>
+        <w:t xml:space="preserve"> @ 30% BW).</w:t>
       </w:r>
     </w:p>
     <w:p>
@@ -1040,7 +1671,39 @@
           <w:sz w:val="18"/>
           <w:szCs w:val="18"/>
         </w:rPr>
-        <w:t>If it’s noise, you want the noise to match that you’ll be using in your paradigm. Edit the C:\gits\epsych\calibration\CalUtil_RPvds\STACQ_FiltNoise_Calibration_RZ6.rcx file to have equivalent biquad for sharpness, etc. as that in your experimental rcx file.</w:t>
+        <w:t xml:space="preserve">If it’s noise, you want the noise to match that you’ll be using in your paradigm. Edit the C:\gits\epsych\calibration\CalUtil_RPvds\STACQ_FiltNoise_Calibration_RZ6.rcx file to have equivalent </w:t>
+      </w:r>
+      <w:proofErr w:type="spellStart"/>
+      <w:r>
+        <w:rPr>
+          <w:sz w:val="18"/>
+          <w:szCs w:val="18"/>
+        </w:rPr>
+        <w:t>biquad</w:t>
+      </w:r>
+      <w:proofErr w:type="spellEnd"/>
+      <w:r>
+        <w:rPr>
+          <w:sz w:val="18"/>
+          <w:szCs w:val="18"/>
+        </w:rPr>
+        <w:t xml:space="preserve"> for sharpness, etc. as that in your experimental </w:t>
+      </w:r>
+      <w:proofErr w:type="spellStart"/>
+      <w:r>
+        <w:rPr>
+          <w:sz w:val="18"/>
+          <w:szCs w:val="18"/>
+        </w:rPr>
+        <w:t>rcx</w:t>
+      </w:r>
+      <w:proofErr w:type="spellEnd"/>
+      <w:r>
+        <w:rPr>
+          <w:sz w:val="18"/>
+          <w:szCs w:val="18"/>
+        </w:rPr>
+        <w:t xml:space="preserve"> file.</w:t>
       </w:r>
     </w:p>
     <w:p>
@@ -1109,6 +1772,7 @@
         </w:rPr>
         <w:t>.</w:t>
       </w:r>
+      <w:proofErr w:type="spellStart"/>
       <w:r>
         <w:rPr>
           <w:color w:val="0000FF"/>
@@ -1121,6 +1785,7 @@
         </w:rPr>
         <w:t>al</w:t>
       </w:r>
+      <w:proofErr w:type="spellEnd"/>
       <w:r>
         <w:t xml:space="preserve"> extension) when prompted.</w:t>
       </w:r>
@@ -1134,7 +1799,23 @@
         <w:t xml:space="preserve"> point to this </w:t>
       </w:r>
       <w:r>
-        <w:t>in the .prot file, created using ep_ExperimentDesign.</w:t>
+        <w:t>in the .</w:t>
+      </w:r>
+      <w:proofErr w:type="spellStart"/>
+      <w:r>
+        <w:t>prot</w:t>
+      </w:r>
+      <w:proofErr w:type="spellEnd"/>
+      <w:r>
+        <w:t xml:space="preserve"> file, created using </w:t>
+      </w:r>
+      <w:proofErr w:type="spellStart"/>
+      <w:r>
+        <w:t>ep_ExperimentDesign</w:t>
+      </w:r>
+      <w:proofErr w:type="spellEnd"/>
+      <w:r>
+        <w:t>.</w:t>
       </w:r>
       <w:r>
         <w:t>)</w:t>
@@ -1172,12 +1853,14 @@
           <w:numId w:val="1"/>
         </w:numPr>
       </w:pPr>
+      <w:proofErr w:type="spellStart"/>
       <w:r>
         <w:rPr>
           <w:b/>
         </w:rPr>
         <w:t>OpenEx</w:t>
       </w:r>
+      <w:proofErr w:type="spellEnd"/>
       <w:r>
         <w:t xml:space="preserve"> </w:t>
       </w:r>
@@ -1203,7 +1886,15 @@
         </w:numPr>
       </w:pPr>
       <w:r>
-        <w:t xml:space="preserve">Use the behavioral RPvds file for RZ6 control – </w:t>
+        <w:t xml:space="preserve">Use the behavioral </w:t>
+      </w:r>
+      <w:proofErr w:type="spellStart"/>
+      <w:r>
+        <w:t>RPvds</w:t>
+      </w:r>
+      <w:proofErr w:type="spellEnd"/>
+      <w:r>
+        <w:t xml:space="preserve"> file for RZ6 control – </w:t>
       </w:r>
       <w:r>
         <w:rPr>
@@ -1213,6 +1904,35 @@
       </w:r>
       <w:r>
         <w:t xml:space="preserve"> </w:t>
+      </w:r>
+    </w:p>
+    <w:p>
+      <w:pPr>
+        <w:pStyle w:val="ListParagraph"/>
+        <w:numPr>
+          <w:ilvl w:val="2"/>
+          <w:numId w:val="1"/>
+        </w:numPr>
+      </w:pPr>
+      <w:r>
+        <w:rPr>
+          <w:color w:val="1F497D" w:themeColor="text2"/>
+        </w:rPr>
+        <w:t xml:space="preserve">The </w:t>
+      </w:r>
+      <w:proofErr w:type="spellStart"/>
+      <w:r>
+        <w:rPr>
+          <w:color w:val="1F497D" w:themeColor="text2"/>
+        </w:rPr>
+        <w:t>RPvds</w:t>
+      </w:r>
+      <w:proofErr w:type="spellEnd"/>
+      <w:r>
+        <w:rPr>
+          <w:color w:val="1F497D" w:themeColor="text2"/>
+        </w:rPr>
+        <w:t xml:space="preserve"> file running on the RZ6 can’t access the RZ5 digital ports directly.  I believe we used a short BNC cable to connect an RZ6 digital port to an RZ5 digital port.</w:t>
       </w:r>
     </w:p>
     <w:p>
@@ -1224,7 +1944,23 @@
         </w:numPr>
       </w:pPr>
       <w:r>
-        <w:t>Modify a generic RZ5 circuit for neurophys (Neural_16ch_basic.rcx), specify our preamplifier, add storage of relevant timestamps (tone, trial, etc).</w:t>
+        <w:t xml:space="preserve">Modify a generic RZ5 circuit for </w:t>
+      </w:r>
+      <w:proofErr w:type="spellStart"/>
+      <w:r>
+        <w:t>neurophys</w:t>
+      </w:r>
+      <w:proofErr w:type="spellEnd"/>
+      <w:r>
+        <w:t xml:space="preserve"> (Neural_16ch_basic.rcx), specify our preamplifier, add storage of relevant timestamps (tone, trial, </w:t>
+      </w:r>
+      <w:proofErr w:type="spellStart"/>
+      <w:r>
+        <w:t>etc</w:t>
+      </w:r>
+      <w:proofErr w:type="spellEnd"/>
+      <w:r>
+        <w:t>).</w:t>
       </w:r>
     </w:p>
     <w:p>
@@ -1236,7 +1972,24 @@
         </w:numPr>
       </w:pPr>
       <w:r>
-        <w:t>Make new project (use OpenProject, wrapper for OpenEx components). Then add components:</w:t>
+        <w:lastRenderedPageBreak/>
+        <w:t xml:space="preserve">Make new project (use </w:t>
+      </w:r>
+      <w:proofErr w:type="spellStart"/>
+      <w:r>
+        <w:t>OpenProject</w:t>
+      </w:r>
+      <w:proofErr w:type="spellEnd"/>
+      <w:r>
+        <w:t xml:space="preserve">, wrapper for </w:t>
+      </w:r>
+      <w:proofErr w:type="spellStart"/>
+      <w:r>
+        <w:t>OpenEx</w:t>
+      </w:r>
+      <w:proofErr w:type="spellEnd"/>
+      <w:r>
+        <w:t xml:space="preserve"> components). Then add components:</w:t>
       </w:r>
     </w:p>
     <w:p>
@@ -1247,9 +2000,19 @@
           <w:numId w:val="1"/>
         </w:numPr>
       </w:pPr>
-      <w:r>
-        <w:t>WorkBench, Controller, Scope, RPvds</w:t>
-      </w:r>
+      <w:proofErr w:type="spellStart"/>
+      <w:r>
+        <w:t>WorkBench</w:t>
+      </w:r>
+      <w:proofErr w:type="spellEnd"/>
+      <w:r>
+        <w:t xml:space="preserve">, Controller, Scope, </w:t>
+      </w:r>
+      <w:proofErr w:type="spellStart"/>
+      <w:r>
+        <w:t>RPvds</w:t>
+      </w:r>
+      <w:proofErr w:type="spellEnd"/>
     </w:p>
     <w:p>
       <w:pPr>
@@ -1260,7 +2023,23 @@
         </w:numPr>
       </w:pPr>
       <w:r>
-        <w:t xml:space="preserve">On WorkBench, add RPvds file to device and name device. </w:t>
+        <w:t xml:space="preserve">On </w:t>
+      </w:r>
+      <w:proofErr w:type="spellStart"/>
+      <w:r>
+        <w:t>WorkBench</w:t>
+      </w:r>
+      <w:proofErr w:type="spellEnd"/>
+      <w:r>
+        <w:t xml:space="preserve">, add </w:t>
+      </w:r>
+      <w:proofErr w:type="spellStart"/>
+      <w:r>
+        <w:t>RPvds</w:t>
+      </w:r>
+      <w:proofErr w:type="spellEnd"/>
+      <w:r>
+        <w:t xml:space="preserve"> file to device and name device. </w:t>
       </w:r>
     </w:p>
     <w:p>
@@ -1272,7 +2051,31 @@
         </w:numPr>
       </w:pPr>
       <w:r>
-        <w:t>Your .rcx circuit can be created and stored where you like. But when you create a new project in OpenProject and link to the circuit, a copy will be created wherever OpenProject creates your project! Careful when editing.</w:t>
+        <w:t>Your .</w:t>
+      </w:r>
+      <w:proofErr w:type="spellStart"/>
+      <w:r>
+        <w:t>rcx</w:t>
+      </w:r>
+      <w:proofErr w:type="spellEnd"/>
+      <w:r>
+        <w:t xml:space="preserve"> circuit can be created and stored where you like. But when you create a new project in </w:t>
+      </w:r>
+      <w:proofErr w:type="spellStart"/>
+      <w:r>
+        <w:t>OpenProject</w:t>
+      </w:r>
+      <w:proofErr w:type="spellEnd"/>
+      <w:r>
+        <w:t xml:space="preserve"> and link to the circuit, a copy will be created wherever </w:t>
+      </w:r>
+      <w:proofErr w:type="spellStart"/>
+      <w:r>
+        <w:t>OpenProject</w:t>
+      </w:r>
+      <w:proofErr w:type="spellEnd"/>
+      <w:r>
+        <w:t xml:space="preserve"> creates your project! Careful when editing.</w:t>
       </w:r>
     </w:p>
     <w:p>
@@ -1340,8 +2143,13 @@
           <w:numId w:val="1"/>
         </w:numPr>
       </w:pPr>
-      <w:r>
-        <w:t>Behav option: one tank per animal, one block per session</w:t>
+      <w:proofErr w:type="spellStart"/>
+      <w:r>
+        <w:t>Behav</w:t>
+      </w:r>
+      <w:proofErr w:type="spellEnd"/>
+      <w:r>
+        <w:t xml:space="preserve"> option: one tank per animal, one block per session</w:t>
       </w:r>
     </w:p>
     <w:p>
@@ -1353,8 +2161,15 @@
         </w:numPr>
       </w:pPr>
       <w:r>
-        <w:lastRenderedPageBreak/>
-        <w:t>Use Stream_Store to store licking constantly at fs=993.4924 Hz (in RZ6 behavior circuit); neural data is stored at 24.414 kHz (in RZ5 neural circuit).</w:t>
+        <w:t xml:space="preserve">Use </w:t>
+      </w:r>
+      <w:proofErr w:type="spellStart"/>
+      <w:r>
+        <w:t>Stream_Store</w:t>
+      </w:r>
+      <w:proofErr w:type="spellEnd"/>
+      <w:r>
+        <w:t xml:space="preserve"> to store licking constantly at fs=993.4924 Hz (in RZ6 behavior circuit); neural data is stored at 24.414 kHz (in RZ5 neural circuit).</w:t>
       </w:r>
     </w:p>
     <w:p>
@@ -1366,8 +2181,13 @@
         </w:numPr>
       </w:pPr>
       <w:r>
-        <w:t>Run using ep_RunExpt</w:t>
-      </w:r>
+        <w:t xml:space="preserve">Run using </w:t>
+      </w:r>
+      <w:proofErr w:type="spellStart"/>
+      <w:r>
+        <w:t>ep_RunExpt</w:t>
+      </w:r>
+      <w:proofErr w:type="spellEnd"/>
     </w:p>
     <w:p>
       <w:pPr>
@@ -1406,22 +2226,80 @@
       <w:pPr>
         <w:pStyle w:val="ListParagraph"/>
         <w:numPr>
+          <w:ilvl w:val="3"/>
+          <w:numId w:val="1"/>
+        </w:numPr>
+      </w:pPr>
+      <w:r>
+        <w:rPr>
+          <w:color w:val="1F497D" w:themeColor="text2"/>
+        </w:rPr>
+        <w:t>Registering a tank simply means that it will appear in the tank list the next time you open the program.  This is optional (but convenient) and a tank can be manually located using the open folder button</w:t>
+      </w:r>
+    </w:p>
+    <w:p>
+      <w:pPr>
+        <w:pStyle w:val="ListParagraph"/>
+      </w:pPr>
+    </w:p>
+    <w:p/>
+    <w:p/>
+    <w:p>
+      <w:r>
+        <w:rPr>
+          <w:u w:val="single"/>
+        </w:rPr>
+        <w:t xml:space="preserve">To run a paradigm if you’re not using </w:t>
+      </w:r>
+      <w:proofErr w:type="spellStart"/>
+      <w:r>
+        <w:rPr>
+          <w:u w:val="single"/>
+        </w:rPr>
+        <w:t>OpenEx</w:t>
+      </w:r>
+      <w:proofErr w:type="spellEnd"/>
+      <w:r>
+        <w:t>:</w:t>
+      </w:r>
+    </w:p>
+    <w:p>
+      <w:pPr>
+        <w:pStyle w:val="ListParagraph"/>
+        <w:numPr>
           <w:ilvl w:val="0"/>
           <w:numId w:val="1"/>
         </w:numPr>
       </w:pPr>
-    </w:p>
-    <w:p/>
-    <w:p/>
-    <w:p>
-      <w:r>
-        <w:rPr>
-          <w:u w:val="single"/>
-        </w:rPr>
-        <w:t>To run a paradigm if you’re not using OpenEx</w:t>
-      </w:r>
-      <w:r>
-        <w:t>:</w:t>
+      <w:r>
+        <w:t xml:space="preserve">From </w:t>
+      </w:r>
+      <w:proofErr w:type="spellStart"/>
+      <w:r>
+        <w:t>Matlab</w:t>
+      </w:r>
+      <w:proofErr w:type="spellEnd"/>
+      <w:r>
+        <w:t xml:space="preserve">, type </w:t>
+      </w:r>
+      <w:proofErr w:type="spellStart"/>
+      <w:r>
+        <w:rPr>
+          <w:b/>
+        </w:rPr>
+        <w:t>ep_RunExpt</w:t>
+      </w:r>
+      <w:proofErr w:type="spellEnd"/>
+      <w:r>
+        <w:t xml:space="preserve">. (Opens </w:t>
+      </w:r>
+      <w:proofErr w:type="spellStart"/>
+      <w:r>
+        <w:t>RunExpt</w:t>
+      </w:r>
+      <w:proofErr w:type="spellEnd"/>
+      <w:r>
+        <w:t xml:space="preserve"> GUI.)</w:t>
       </w:r>
     </w:p>
     <w:p>
@@ -1433,16 +2311,229 @@
         </w:numPr>
       </w:pPr>
       <w:r>
-        <w:t xml:space="preserve">From Matlab, type </w:t>
-      </w:r>
-      <w:r>
-        <w:rPr>
-          <w:b/>
-        </w:rPr>
-        <w:t>ep_RunExpt</w:t>
-      </w:r>
-      <w:r>
-        <w:t>. (Opens RunExpt GUI.)</w:t>
+        <w:t xml:space="preserve">Open </w:t>
+      </w:r>
+      <w:r>
+        <w:t>or create</w:t>
+      </w:r>
+      <w:r>
+        <w:t xml:space="preserve"> </w:t>
+      </w:r>
+      <w:r>
+        <w:rPr>
+          <w:color w:val="0000FF"/>
+        </w:rPr>
+        <w:t>.</w:t>
+      </w:r>
+      <w:proofErr w:type="spellStart"/>
+      <w:r>
+        <w:rPr>
+          <w:color w:val="0000FF"/>
+        </w:rPr>
+        <w:t>config</w:t>
+      </w:r>
+      <w:proofErr w:type="spellEnd"/>
+      <w:r>
+        <w:t xml:space="preserve"> file</w:t>
+      </w:r>
+      <w:r>
+        <w:t xml:space="preserve"> (one .</w:t>
+      </w:r>
+      <w:proofErr w:type="spellStart"/>
+      <w:r>
+        <w:t>config</w:t>
+      </w:r>
+      <w:proofErr w:type="spellEnd"/>
+      <w:r>
+        <w:t xml:space="preserve"> file per gerbil).</w:t>
+      </w:r>
+    </w:p>
+    <w:p>
+      <w:pPr>
+        <w:pStyle w:val="ListParagraph"/>
+        <w:numPr>
+          <w:ilvl w:val="1"/>
+          <w:numId w:val="1"/>
+        </w:numPr>
+      </w:pPr>
+      <w:r>
+        <w:t>Open</w:t>
+      </w:r>
+      <w:r>
+        <w:t xml:space="preserve"> an animal’s</w:t>
+      </w:r>
+      <w:r>
+        <w:rPr>
+          <w:color w:val="0000FF"/>
+        </w:rPr>
+        <w:t xml:space="preserve"> </w:t>
+      </w:r>
+      <w:r>
+        <w:rPr>
+          <w:color w:val="0000FF"/>
+        </w:rPr>
+        <w:t>.</w:t>
+      </w:r>
+      <w:proofErr w:type="spellStart"/>
+      <w:r>
+        <w:rPr>
+          <w:color w:val="0000FF"/>
+        </w:rPr>
+        <w:t>c</w:t>
+      </w:r>
+      <w:r>
+        <w:rPr>
+          <w:color w:val="0000FF"/>
+        </w:rPr>
+        <w:t>onfig</w:t>
+      </w:r>
+      <w:proofErr w:type="spellEnd"/>
+      <w:r>
+        <w:t xml:space="preserve"> file OR</w:t>
+      </w:r>
+    </w:p>
+    <w:p>
+      <w:pPr>
+        <w:pStyle w:val="ListParagraph"/>
+        <w:numPr>
+          <w:ilvl w:val="1"/>
+          <w:numId w:val="6"/>
+        </w:numPr>
+      </w:pPr>
+      <w:r>
+        <w:t xml:space="preserve">Create: </w:t>
+      </w:r>
+      <w:r>
+        <w:t>Click on +Subject to add one animal. (One subject / box. Multiple boxes run several animals at once; we have one box).</w:t>
+      </w:r>
+    </w:p>
+    <w:p>
+      <w:pPr>
+        <w:pStyle w:val="ListParagraph"/>
+        <w:numPr>
+          <w:ilvl w:val="0"/>
+          <w:numId w:val="6"/>
+        </w:numPr>
+      </w:pPr>
+      <w:r>
+        <w:t xml:space="preserve">Locate experimental protocol </w:t>
+      </w:r>
+      <w:r>
+        <w:rPr>
+          <w:color w:val="0000FF"/>
+        </w:rPr>
+        <w:t>.</w:t>
+      </w:r>
+      <w:proofErr w:type="spellStart"/>
+      <w:r>
+        <w:rPr>
+          <w:color w:val="0000FF"/>
+        </w:rPr>
+        <w:t>prot</w:t>
+      </w:r>
+      <w:proofErr w:type="spellEnd"/>
+      <w:r>
+        <w:t xml:space="preserve"> file</w:t>
+      </w:r>
+      <w:r>
+        <w:t xml:space="preserve"> (created by </w:t>
+      </w:r>
+      <w:proofErr w:type="spellStart"/>
+      <w:r>
+        <w:t>ep_ExperimentDesign</w:t>
+      </w:r>
+      <w:proofErr w:type="spellEnd"/>
+      <w:r>
+        <w:t>)</w:t>
+      </w:r>
+    </w:p>
+    <w:p>
+      <w:pPr>
+        <w:pStyle w:val="ListParagraph"/>
+        <w:numPr>
+          <w:ilvl w:val="1"/>
+          <w:numId w:val="1"/>
+        </w:numPr>
+        <w:rPr>
+          <w:sz w:val="18"/>
+          <w:szCs w:val="18"/>
+        </w:rPr>
+      </w:pPr>
+      <w:r>
+        <w:rPr>
+          <w:sz w:val="18"/>
+          <w:szCs w:val="18"/>
+        </w:rPr>
+        <w:t>For animal-</w:t>
+      </w:r>
+      <w:r>
+        <w:rPr>
+          <w:sz w:val="18"/>
+          <w:szCs w:val="18"/>
+        </w:rPr>
+        <w:t>triggered</w:t>
+      </w:r>
+      <w:r>
+        <w:rPr>
+          <w:sz w:val="18"/>
+          <w:szCs w:val="18"/>
+        </w:rPr>
+        <w:t xml:space="preserve"> </w:t>
+      </w:r>
+      <w:r>
+        <w:rPr>
+          <w:sz w:val="18"/>
+          <w:szCs w:val="18"/>
+        </w:rPr>
+        <w:t>conditioned avoidance task</w:t>
+      </w:r>
+      <w:r>
+        <w:rPr>
+          <w:sz w:val="18"/>
+          <w:szCs w:val="18"/>
+        </w:rPr>
+        <w:t>: C:\Electropsych\Conditioned_Avoidance\FwdMask_AnimalTrig.prot</w:t>
+      </w:r>
+    </w:p>
+    <w:p>
+      <w:pPr>
+        <w:pStyle w:val="ListParagraph"/>
+        <w:numPr>
+          <w:ilvl w:val="1"/>
+          <w:numId w:val="1"/>
+        </w:numPr>
+      </w:pPr>
+      <w:r>
+        <w:t>Can h</w:t>
+      </w:r>
+      <w:r>
+        <w:t xml:space="preserve">ighlight </w:t>
+      </w:r>
+      <w:r>
+        <w:t>subject</w:t>
+      </w:r>
+      <w:r>
+        <w:t>, then click Edit Protocol to see associated .</w:t>
+      </w:r>
+      <w:proofErr w:type="spellStart"/>
+      <w:r>
+        <w:t>prot</w:t>
+      </w:r>
+      <w:proofErr w:type="spellEnd"/>
+      <w:r>
+        <w:t xml:space="preserve"> file</w:t>
+      </w:r>
+    </w:p>
+    <w:p>
+      <w:pPr>
+        <w:pStyle w:val="ListParagraph"/>
+        <w:numPr>
+          <w:ilvl w:val="1"/>
+          <w:numId w:val="1"/>
+        </w:numPr>
+      </w:pPr>
+      <w:r>
+        <w:t>Can highlight subject, then click View Trials to see trial types.</w:t>
       </w:r>
     </w:p>
     <w:p>
@@ -1454,25 +2545,46 @@
         </w:numPr>
       </w:pPr>
       <w:r>
-        <w:t xml:space="preserve">Open </w:t>
-      </w:r>
-      <w:r>
-        <w:t>or create</w:t>
-      </w:r>
-      <w:r>
-        <w:t xml:space="preserve"> </w:t>
+        <w:t>Click on +</w:t>
+      </w:r>
+      <w:proofErr w:type="spellStart"/>
+      <w:r>
+        <w:t>DisplayPrefs</w:t>
+      </w:r>
+      <w:proofErr w:type="spellEnd"/>
+      <w:r>
+        <w:t xml:space="preserve"> to associate a </w:t>
       </w:r>
       <w:r>
         <w:rPr>
           <w:color w:val="0000FF"/>
         </w:rPr>
-        <w:t>.config</w:t>
-      </w:r>
-      <w:r>
-        <w:t xml:space="preserve"> file</w:t>
-      </w:r>
-      <w:r>
-        <w:t xml:space="preserve"> (one .config file per gerbil).</w:t>
+        <w:t>.</w:t>
+      </w:r>
+      <w:proofErr w:type="spellStart"/>
+      <w:r>
+        <w:rPr>
+          <w:color w:val="0000FF"/>
+        </w:rPr>
+        <w:t>epdp</w:t>
+      </w:r>
+      <w:proofErr w:type="spellEnd"/>
+      <w:r>
+        <w:t xml:space="preserve"> file (bi</w:t>
+      </w:r>
+      <w:r>
+        <w:t xml:space="preserve">tmask for state machine, created by </w:t>
+      </w:r>
+      <w:proofErr w:type="spellStart"/>
+      <w:r>
+        <w:rPr>
+          <w:b/>
+        </w:rPr>
+        <w:t>ep_DisplayPrefs</w:t>
+      </w:r>
+      <w:proofErr w:type="spellEnd"/>
+      <w:r>
+        <w:t>)</w:t>
       </w:r>
     </w:p>
     <w:p>
@@ -1482,72 +2594,45 @@
           <w:ilvl w:val="1"/>
           <w:numId w:val="1"/>
         </w:numPr>
-      </w:pPr>
-      <w:r>
-        <w:t>Open</w:t>
-      </w:r>
-      <w:r>
-        <w:t xml:space="preserve"> an animal’s</w:t>
-      </w:r>
-      <w:r>
-        <w:rPr>
-          <w:color w:val="0000FF"/>
-        </w:rPr>
-        <w:t xml:space="preserve"> </w:t>
-      </w:r>
-      <w:r>
-        <w:rPr>
-          <w:color w:val="0000FF"/>
-        </w:rPr>
-        <w:t>.c</w:t>
-      </w:r>
-      <w:r>
-        <w:rPr>
-          <w:color w:val="0000FF"/>
-        </w:rPr>
-        <w:t>onfig</w:t>
-      </w:r>
-      <w:r>
-        <w:t xml:space="preserve"> file OR</w:t>
-      </w:r>
-    </w:p>
-    <w:p>
-      <w:pPr>
-        <w:pStyle w:val="ListParagraph"/>
-        <w:numPr>
-          <w:ilvl w:val="1"/>
-          <w:numId w:val="6"/>
-        </w:numPr>
-      </w:pPr>
-      <w:r>
-        <w:t xml:space="preserve">Create: </w:t>
-      </w:r>
-      <w:r>
-        <w:t>Click on +Subject to add one animal. (One subject / box. Multiple boxes run several animals at once; we have one box).</w:t>
-      </w:r>
+        <w:rPr>
+          <w:sz w:val="18"/>
+          <w:szCs w:val="18"/>
+        </w:rPr>
+      </w:pPr>
+      <w:r>
+        <w:rPr>
+          <w:sz w:val="18"/>
+          <w:szCs w:val="18"/>
+        </w:rPr>
+        <w:t>For animal-triggered</w:t>
+      </w:r>
+      <w:r>
+        <w:rPr>
+          <w:sz w:val="18"/>
+          <w:szCs w:val="18"/>
+        </w:rPr>
+        <w:t xml:space="preserve"> conditioned avoidance task: </w:t>
+      </w:r>
+      <w:proofErr w:type="spellStart"/>
+      <w:r>
+        <w:rPr>
+          <w:sz w:val="18"/>
+          <w:szCs w:val="18"/>
+        </w:rPr>
+        <w:t>FwdMaskAversive.epdp</w:t>
+      </w:r>
+      <w:proofErr w:type="spellEnd"/>
     </w:p>
     <w:p>
       <w:pPr>
         <w:pStyle w:val="ListParagraph"/>
         <w:numPr>
           <w:ilvl w:val="0"/>
-          <w:numId w:val="6"/>
-        </w:numPr>
-      </w:pPr>
-      <w:r>
-        <w:t xml:space="preserve">Locate experimental protocol </w:t>
-      </w:r>
-      <w:r>
-        <w:rPr>
-          <w:color w:val="0000FF"/>
-        </w:rPr>
-        <w:t>.prot</w:t>
-      </w:r>
-      <w:r>
-        <w:t xml:space="preserve"> file</w:t>
-      </w:r>
-      <w:r>
-        <w:t xml:space="preserve"> (created by ep_ExperimentDesign)</w:t>
+          <w:numId w:val="1"/>
+        </w:numPr>
+      </w:pPr>
+      <w:r>
+        <w:t>Under Settings in menu</w:t>
       </w:r>
     </w:p>
     <w:p>
@@ -1557,45 +2642,17 @@
           <w:ilvl w:val="1"/>
           <w:numId w:val="1"/>
         </w:numPr>
-        <w:rPr>
-          <w:sz w:val="18"/>
-          <w:szCs w:val="18"/>
-        </w:rPr>
-      </w:pPr>
-      <w:r>
-        <w:rPr>
-          <w:sz w:val="18"/>
-          <w:szCs w:val="18"/>
-        </w:rPr>
-        <w:t>For animal-</w:t>
-      </w:r>
-      <w:r>
-        <w:rPr>
-          <w:sz w:val="18"/>
-          <w:szCs w:val="18"/>
-        </w:rPr>
-        <w:t>triggered</w:t>
-      </w:r>
-      <w:r>
-        <w:rPr>
-          <w:sz w:val="18"/>
-          <w:szCs w:val="18"/>
-        </w:rPr>
-        <w:t xml:space="preserve"> </w:t>
-      </w:r>
-      <w:r>
-        <w:rPr>
-          <w:sz w:val="18"/>
-          <w:szCs w:val="18"/>
-        </w:rPr>
-        <w:t>conditioned avoidance task</w:t>
-      </w:r>
-      <w:r>
-        <w:rPr>
-          <w:sz w:val="18"/>
-          <w:szCs w:val="18"/>
-        </w:rPr>
-        <w:t>: C:\Electropsych\Conditioned_Avoidance\FwdMask_AnimalTrig.prot</w:t>
+      </w:pPr>
+      <w:r>
+        <w:t xml:space="preserve">Define Saving Function (as e.g. </w:t>
+      </w:r>
+      <w:proofErr w:type="spellStart"/>
+      <w:r>
+        <w:t>ep_SaveDataFcn</w:t>
+      </w:r>
+      <w:proofErr w:type="spellEnd"/>
+      <w:r>
+        <w:t>)</w:t>
       </w:r>
     </w:p>
     <w:p>
@@ -1607,130 +2664,21 @@
         </w:numPr>
       </w:pPr>
       <w:r>
-        <w:t>Can h</w:t>
-      </w:r>
-      <w:r>
-        <w:t xml:space="preserve">ighlight </w:t>
-      </w:r>
-      <w:r>
-        <w:t>subject</w:t>
-      </w:r>
-      <w:r>
-        <w:t>, then click Edit Protocol to see associated .prot file</w:t>
-      </w:r>
-    </w:p>
-    <w:p>
-      <w:pPr>
-        <w:pStyle w:val="ListParagraph"/>
-        <w:numPr>
-          <w:ilvl w:val="1"/>
-          <w:numId w:val="1"/>
-        </w:numPr>
-      </w:pPr>
-      <w:r>
-        <w:t>Can highlight subject, then click View Trials to see trial types.</w:t>
-      </w:r>
-    </w:p>
-    <w:p>
-      <w:pPr>
-        <w:pStyle w:val="ListParagraph"/>
-        <w:numPr>
-          <w:ilvl w:val="0"/>
-          <w:numId w:val="1"/>
-        </w:numPr>
-      </w:pPr>
-      <w:r>
-        <w:t xml:space="preserve">Click on +DisplayPrefs to associate a </w:t>
-      </w:r>
-      <w:r>
-        <w:rPr>
-          <w:color w:val="0000FF"/>
-        </w:rPr>
-        <w:t>.epdp</w:t>
-      </w:r>
-      <w:r>
-        <w:t xml:space="preserve"> file (bi</w:t>
-      </w:r>
-      <w:r>
-        <w:t xml:space="preserve">tmask for state machine, created by </w:t>
-      </w:r>
-      <w:r>
-        <w:rPr>
-          <w:b/>
-        </w:rPr>
-        <w:t>ep_DisplayPrefs</w:t>
-      </w:r>
+        <w:t>Define box figure (our customized GUI interface:</w:t>
+      </w:r>
+      <w:r>
+        <w:t xml:space="preserve"> e.g.</w:t>
+      </w:r>
+      <w:r>
+        <w:t xml:space="preserve"> </w:t>
+      </w:r>
+      <w:proofErr w:type="spellStart"/>
+      <w:r>
+        <w:t>ForwardMaskAversiveGUI.m</w:t>
+      </w:r>
+      <w:proofErr w:type="spellEnd"/>
       <w:r>
         <w:t>)</w:t>
-      </w:r>
-    </w:p>
-    <w:p>
-      <w:pPr>
-        <w:pStyle w:val="ListParagraph"/>
-        <w:numPr>
-          <w:ilvl w:val="1"/>
-          <w:numId w:val="1"/>
-        </w:numPr>
-        <w:rPr>
-          <w:sz w:val="18"/>
-          <w:szCs w:val="18"/>
-        </w:rPr>
-      </w:pPr>
-      <w:r>
-        <w:rPr>
-          <w:sz w:val="18"/>
-          <w:szCs w:val="18"/>
-        </w:rPr>
-        <w:t>For animal-triggered</w:t>
-      </w:r>
-      <w:r>
-        <w:rPr>
-          <w:sz w:val="18"/>
-          <w:szCs w:val="18"/>
-        </w:rPr>
-        <w:t xml:space="preserve"> conditioned avoidance task: FwdMaskAversive.epdp</w:t>
-      </w:r>
-    </w:p>
-    <w:p>
-      <w:pPr>
-        <w:pStyle w:val="ListParagraph"/>
-        <w:numPr>
-          <w:ilvl w:val="0"/>
-          <w:numId w:val="1"/>
-        </w:numPr>
-      </w:pPr>
-      <w:r>
-        <w:t>Under Settings in menu</w:t>
-      </w:r>
-    </w:p>
-    <w:p>
-      <w:pPr>
-        <w:pStyle w:val="ListParagraph"/>
-        <w:numPr>
-          <w:ilvl w:val="1"/>
-          <w:numId w:val="1"/>
-        </w:numPr>
-      </w:pPr>
-      <w:r>
-        <w:t>Define Saving Function (as e.g. ep_SaveDataFcn)</w:t>
-      </w:r>
-    </w:p>
-    <w:p>
-      <w:pPr>
-        <w:pStyle w:val="ListParagraph"/>
-        <w:numPr>
-          <w:ilvl w:val="1"/>
-          <w:numId w:val="1"/>
-        </w:numPr>
-      </w:pPr>
-      <w:r>
-        <w:t>Define box figure (our customized GUI interface:</w:t>
-      </w:r>
-      <w:r>
-        <w:t xml:space="preserve"> e.g.</w:t>
-      </w:r>
-      <w:r>
-        <w:t xml:space="preserve"> ForwardMaskAversiveGUI.m)</w:t>
       </w:r>
     </w:p>
     <w:p>
@@ -1753,8 +2701,16 @@
         <w:rPr>
           <w:u w:val="single"/>
         </w:rPr>
-        <w:t>To run a paradigm if you’re using OpenEx</w:t>
-      </w:r>
+        <w:t xml:space="preserve">To run a paradigm if you’re using </w:t>
+      </w:r>
+      <w:proofErr w:type="spellStart"/>
+      <w:r>
+        <w:rPr>
+          <w:u w:val="single"/>
+        </w:rPr>
+        <w:t>OpenEx</w:t>
+      </w:r>
+      <w:proofErr w:type="spellEnd"/>
       <w:r>
         <w:rPr>
           <w:u w:val="single"/>
@@ -1798,11 +2754,24 @@
         <w:rPr>
           <w:color w:val="0000FF"/>
         </w:rPr>
-        <w:t>.wsp</w:t>
-      </w:r>
-      <w:r>
-        <w:t xml:space="preserve"> file) that you created using OpenProject</w:t>
-      </w:r>
+        <w:t>.</w:t>
+      </w:r>
+      <w:proofErr w:type="spellStart"/>
+      <w:r>
+        <w:rPr>
+          <w:color w:val="0000FF"/>
+        </w:rPr>
+        <w:t>wsp</w:t>
+      </w:r>
+      <w:proofErr w:type="spellEnd"/>
+      <w:r>
+        <w:t xml:space="preserve"> file) that you created using </w:t>
+      </w:r>
+      <w:proofErr w:type="spellStart"/>
+      <w:r>
+        <w:t>OpenProject</w:t>
+      </w:r>
+      <w:proofErr w:type="spellEnd"/>
     </w:p>
     <w:p>
       <w:pPr>
@@ -1813,14 +2782,24 @@
         </w:numPr>
       </w:pPr>
       <w:r>
-        <w:t xml:space="preserve">From Matlab, type </w:t>
-      </w:r>
+        <w:t xml:space="preserve">From </w:t>
+      </w:r>
+      <w:proofErr w:type="spellStart"/>
+      <w:r>
+        <w:t>Matlab</w:t>
+      </w:r>
+      <w:proofErr w:type="spellEnd"/>
+      <w:r>
+        <w:t xml:space="preserve">, type </w:t>
+      </w:r>
+      <w:proofErr w:type="spellStart"/>
       <w:r>
         <w:rPr>
           <w:b/>
         </w:rPr>
         <w:t>ep_RunExpt</w:t>
       </w:r>
+      <w:proofErr w:type="spellEnd"/>
     </w:p>
     <w:p>
       <w:pPr>
@@ -1843,13 +2822,29 @@
         <w:rPr>
           <w:color w:val="0000FF"/>
         </w:rPr>
-        <w:t>.config</w:t>
-      </w:r>
+        <w:t>.</w:t>
+      </w:r>
+      <w:proofErr w:type="spellStart"/>
+      <w:r>
+        <w:rPr>
+          <w:color w:val="0000FF"/>
+        </w:rPr>
+        <w:t>config</w:t>
+      </w:r>
+      <w:proofErr w:type="spellEnd"/>
       <w:r>
         <w:t xml:space="preserve"> file</w:t>
       </w:r>
       <w:r>
-        <w:t xml:space="preserve"> (one .config file per gerbil)</w:t>
+        <w:t xml:space="preserve"> (one .</w:t>
+      </w:r>
+      <w:proofErr w:type="spellStart"/>
+      <w:r>
+        <w:t>config</w:t>
+      </w:r>
+      <w:proofErr w:type="spellEnd"/>
+      <w:r>
+        <w:t xml:space="preserve"> file per gerbil)</w:t>
       </w:r>
     </w:p>
     <w:p>
@@ -1873,14 +2868,22 @@
         <w:rPr>
           <w:color w:val="0000FF"/>
         </w:rPr>
-        <w:t>.c</w:t>
-      </w:r>
+        <w:t>.</w:t>
+      </w:r>
+      <w:proofErr w:type="spellStart"/>
       <w:r>
         <w:rPr>
           <w:color w:val="0000FF"/>
         </w:rPr>
+        <w:t>c</w:t>
+      </w:r>
+      <w:r>
+        <w:rPr>
+          <w:color w:val="0000FF"/>
+        </w:rPr>
         <w:t>onfig</w:t>
       </w:r>
+      <w:proofErr w:type="spellEnd"/>
       <w:r>
         <w:t xml:space="preserve"> file OR</w:t>
       </w:r>
@@ -1921,16 +2924,33 @@
         </w:numPr>
       </w:pPr>
       <w:r>
+        <w:lastRenderedPageBreak/>
         <w:t xml:space="preserve">Locate experimental protocol </w:t>
       </w:r>
       <w:r>
         <w:rPr>
           <w:color w:val="0000FF"/>
         </w:rPr>
-        <w:t>.prot</w:t>
-      </w:r>
-      <w:r>
-        <w:t xml:space="preserve"> file (created by ep_ExperimentDesign)</w:t>
+        <w:t>.</w:t>
+      </w:r>
+      <w:proofErr w:type="spellStart"/>
+      <w:r>
+        <w:rPr>
+          <w:color w:val="0000FF"/>
+        </w:rPr>
+        <w:t>prot</w:t>
+      </w:r>
+      <w:proofErr w:type="spellEnd"/>
+      <w:r>
+        <w:t xml:space="preserve"> file (created by </w:t>
+      </w:r>
+      <w:proofErr w:type="spellStart"/>
+      <w:r>
+        <w:t>ep_ExperimentDesign</w:t>
+      </w:r>
+      <w:proofErr w:type="spellEnd"/>
+      <w:r>
+        <w:t>)</w:t>
       </w:r>
     </w:p>
     <w:p>
@@ -1976,7 +2996,15 @@
         </w:numPr>
       </w:pPr>
       <w:r>
-        <w:t>Can highlight subject, then click Edit Protocol to see associated .prot file</w:t>
+        <w:t>Can highlight subject, then click Edit Protocol to see associated .</w:t>
+      </w:r>
+      <w:proofErr w:type="spellStart"/>
+      <w:r>
+        <w:t>prot</w:t>
+      </w:r>
+      <w:proofErr w:type="spellEnd"/>
+      <w:r>
+        <w:t xml:space="preserve"> file</w:t>
       </w:r>
     </w:p>
     <w:p>
@@ -2000,26 +3028,44 @@
         </w:numPr>
       </w:pPr>
       <w:r>
-        <w:t xml:space="preserve">Click on +DisplayPrefs to associate a </w:t>
+        <w:t>Click on +</w:t>
+      </w:r>
+      <w:proofErr w:type="spellStart"/>
+      <w:r>
+        <w:t>DisplayPrefs</w:t>
+      </w:r>
+      <w:proofErr w:type="spellEnd"/>
+      <w:r>
+        <w:t xml:space="preserve"> to associate a </w:t>
       </w:r>
       <w:r>
         <w:rPr>
           <w:color w:val="0000FF"/>
         </w:rPr>
-        <w:t>.epdp</w:t>
-      </w:r>
+        <w:t>.</w:t>
+      </w:r>
+      <w:proofErr w:type="spellStart"/>
+      <w:r>
+        <w:rPr>
+          <w:color w:val="0000FF"/>
+        </w:rPr>
+        <w:t>epdp</w:t>
+      </w:r>
+      <w:proofErr w:type="spellEnd"/>
       <w:r>
         <w:t xml:space="preserve"> </w:t>
       </w:r>
       <w:r>
         <w:t xml:space="preserve">file (bitmask for state machine, created by </w:t>
       </w:r>
+      <w:proofErr w:type="spellStart"/>
       <w:r>
         <w:rPr>
           <w:b/>
         </w:rPr>
         <w:t>ep_DisplayPrefs</w:t>
       </w:r>
+      <w:proofErr w:type="spellEnd"/>
       <w:r>
         <w:t>)</w:t>
       </w:r>
@@ -2048,8 +3094,17 @@
           <w:sz w:val="18"/>
           <w:szCs w:val="18"/>
         </w:rPr>
-        <w:t xml:space="preserve"> conditioned avoidance task: FwdMaskAversive.epdp</w:t>
-      </w:r>
+        <w:t xml:space="preserve"> conditioned avoidance task: </w:t>
+      </w:r>
+      <w:proofErr w:type="spellStart"/>
+      <w:r>
+        <w:rPr>
+          <w:sz w:val="18"/>
+          <w:szCs w:val="18"/>
+        </w:rPr>
+        <w:t>FwdMaskAversive.epdp</w:t>
+      </w:r>
+      <w:proofErr w:type="spellEnd"/>
     </w:p>
     <w:p>
       <w:pPr>
@@ -2072,7 +3127,15 @@
         </w:numPr>
       </w:pPr>
       <w:r>
-        <w:t>Define Saving Function (as e.g. ep_SaveDataFcn)</w:t>
+        <w:t xml:space="preserve">Define Saving Function (as e.g. </w:t>
+      </w:r>
+      <w:proofErr w:type="spellStart"/>
+      <w:r>
+        <w:t>ep_SaveDataFcn</w:t>
+      </w:r>
+      <w:proofErr w:type="spellEnd"/>
+      <w:r>
+        <w:t>)</w:t>
       </w:r>
     </w:p>
     <w:p>
@@ -2084,7 +3147,15 @@
         </w:numPr>
       </w:pPr>
       <w:r>
-        <w:t>Define box figure (our customized GUI interface: e.g. ForwardMaskAversiveGUI.m)</w:t>
+        <w:t xml:space="preserve">Define box figure (our customized GUI interface: e.g. </w:t>
+      </w:r>
+      <w:proofErr w:type="spellStart"/>
+      <w:r>
+        <w:t>ForwardMaskAversiveGUI.m</w:t>
+      </w:r>
+      <w:proofErr w:type="spellEnd"/>
+      <w:r>
+        <w:t>)</w:t>
       </w:r>
     </w:p>
     <w:p>
@@ -2138,8 +3209,13 @@
         </w:numPr>
       </w:pPr>
       <w:r>
-        <w:t>Lick data is stored at fs=993.4924Hz; neural data is stored at 24.414kHz</w:t>
-      </w:r>
+        <w:t xml:space="preserve">Lick data is stored at fs=993.4924Hz; neural data is stored at </w:t>
+      </w:r>
+      <w:proofErr w:type="gramStart"/>
+      <w:r>
+        <w:t>24.414kHz</w:t>
+      </w:r>
+      <w:proofErr w:type="gramEnd"/>
       <w:r>
         <w:t xml:space="preserve"> (</w:t>
       </w:r>
@@ -2160,11 +3236,45 @@
           <w:highlight w:val="yellow"/>
         </w:rPr>
         <w:t>)</w:t>
+      </w:r>
+    </w:p>
+    <w:p>
+      <w:pPr>
+        <w:pStyle w:val="ListParagraph"/>
+        <w:numPr>
+          <w:ilvl w:val="2"/>
+          <w:numId w:val="1"/>
+        </w:numPr>
+      </w:pPr>
+      <w:r>
+        <w:rPr>
+          <w:color w:val="1F497D" w:themeColor="text2"/>
+        </w:rPr>
+        <w:t xml:space="preserve">The TDT macros which store streaming data can be </w:t>
+      </w:r>
+      <w:proofErr w:type="spellStart"/>
+      <w:r>
+        <w:rPr>
+          <w:color w:val="1F497D" w:themeColor="text2"/>
+        </w:rPr>
+        <w:t>downsampled</w:t>
+      </w:r>
+      <w:proofErr w:type="spellEnd"/>
+      <w:r>
+        <w:rPr>
+          <w:color w:val="1F497D" w:themeColor="text2"/>
+        </w:rPr>
+        <w:t xml:space="preserve"> by double clicking the macro and </w:t>
+      </w:r>
+      <w:r>
+        <w:rPr>
+          <w:color w:val="1F497D" w:themeColor="text2"/>
+        </w:rPr>
+        <w:t>editing the parameters.</w:t>
       </w:r>
     </w:p>
     <w:p/>
     <w:p/>
-    <w:p/>
     <w:p>
       <w:pPr>
         <w:rPr>
@@ -2175,7 +3285,6 @@
         <w:rPr>
           <w:u w:val="single"/>
         </w:rPr>
-        <w:lastRenderedPageBreak/>
         <w:t xml:space="preserve">Creating </w:t>
       </w:r>
       <w:r>
@@ -2184,17 +3293,33 @@
         </w:rPr>
         <w:t xml:space="preserve">TDT </w:t>
       </w:r>
+      <w:proofErr w:type="spellStart"/>
       <w:r>
         <w:rPr>
           <w:u w:val="single"/>
         </w:rPr>
         <w:t>RPVds</w:t>
       </w:r>
+      <w:proofErr w:type="spellEnd"/>
       <w:r>
         <w:rPr>
           <w:u w:val="single"/>
         </w:rPr>
-        <w:t xml:space="preserve"> .rcx paradigm file</w:t>
+        <w:t xml:space="preserve"> .</w:t>
+      </w:r>
+      <w:proofErr w:type="spellStart"/>
+      <w:r>
+        <w:rPr>
+          <w:u w:val="single"/>
+        </w:rPr>
+        <w:t>rcx</w:t>
+      </w:r>
+      <w:proofErr w:type="spellEnd"/>
+      <w:r>
+        <w:rPr>
+          <w:u w:val="single"/>
+        </w:rPr>
+        <w:t xml:space="preserve"> paradigm file</w:t>
       </w:r>
     </w:p>
     <w:p>
@@ -2254,7 +3379,23 @@
         </w:numPr>
       </w:pPr>
       <w:r>
-        <w:t>In browser within RPVds, browse to Epsych macros and add them so they become visible.</w:t>
+        <w:t xml:space="preserve">In browser within </w:t>
+      </w:r>
+      <w:proofErr w:type="spellStart"/>
+      <w:r>
+        <w:t>RPVds</w:t>
+      </w:r>
+      <w:proofErr w:type="spellEnd"/>
+      <w:r>
+        <w:t xml:space="preserve">, browse to </w:t>
+      </w:r>
+      <w:proofErr w:type="spellStart"/>
+      <w:r>
+        <w:t>Epsych</w:t>
+      </w:r>
+      <w:proofErr w:type="spellEnd"/>
+      <w:r>
+        <w:t xml:space="preserve"> macros and add them so they become visible.</w:t>
       </w:r>
     </w:p>
     <w:p>
@@ -2266,8 +3407,13 @@
         </w:numPr>
       </w:pPr>
       <w:r>
-        <w:t>Add custom macro, e.g. ep_StimDetect</w:t>
-      </w:r>
+        <w:t xml:space="preserve">Add custom macro, e.g. </w:t>
+      </w:r>
+      <w:proofErr w:type="spellStart"/>
+      <w:r>
+        <w:t>ep_StimDetect</w:t>
+      </w:r>
+      <w:proofErr w:type="spellEnd"/>
     </w:p>
     <w:p>
       <w:pPr>
@@ -2277,8 +3423,15 @@
           <w:numId w:val="4"/>
         </w:numPr>
       </w:pPr>
-      <w:r>
-        <w:t>ep_StimDetect is a macro with timing circuitry, customized for our needs. Double-click for description.</w:t>
+      <w:proofErr w:type="spellStart"/>
+      <w:proofErr w:type="gramStart"/>
+      <w:r>
+        <w:t>ep_StimDetect</w:t>
+      </w:r>
+      <w:proofErr w:type="spellEnd"/>
+      <w:proofErr w:type="gramEnd"/>
+      <w:r>
+        <w:t xml:space="preserve"> is a macro with timing circuitry, customized for our needs. Double-click for description.</w:t>
       </w:r>
     </w:p>
     <w:p>
@@ -2302,7 +3455,15 @@
         </w:numPr>
       </w:pPr>
       <w:r>
-        <w:t>Output RespWindow is high when it’s within the response window.</w:t>
+        <w:t xml:space="preserve">Output </w:t>
+      </w:r>
+      <w:proofErr w:type="spellStart"/>
+      <w:r>
+        <w:t>RespWindow</w:t>
+      </w:r>
+      <w:proofErr w:type="spellEnd"/>
+      <w:r>
+        <w:t xml:space="preserve"> is high when it’s within the response window.</w:t>
       </w:r>
     </w:p>
     <w:p>
@@ -2337,8 +3498,13 @@
           <w:numId w:val="4"/>
         </w:numPr>
       </w:pPr>
-      <w:r>
-        <w:t>Trialoffset is variable</w:t>
+      <w:proofErr w:type="spellStart"/>
+      <w:r>
+        <w:t>Trialoffset</w:t>
+      </w:r>
+      <w:proofErr w:type="spellEnd"/>
+      <w:r>
+        <w:t xml:space="preserve"> is variable</w:t>
       </w:r>
       <w:r>
         <w:t>. It’s</w:t>
@@ -2359,14 +3525,24 @@
         </w:numPr>
       </w:pPr>
       <w:r>
-        <w:t xml:space="preserve">For calibration: go to SignalCal macros, add name that matches the tag of whatever is being calibrated (using </w:t>
-      </w:r>
+        <w:t xml:space="preserve">For calibration: go to </w:t>
+      </w:r>
+      <w:proofErr w:type="spellStart"/>
+      <w:r>
+        <w:t>SignalCal</w:t>
+      </w:r>
+      <w:proofErr w:type="spellEnd"/>
+      <w:r>
+        <w:t xml:space="preserve"> macros, add name that matches the tag of whatever is being calibrated (using </w:t>
+      </w:r>
+      <w:proofErr w:type="spellStart"/>
       <w:r>
         <w:rPr>
           <w:b/>
         </w:rPr>
         <w:t>ep_CalibrationUtil</w:t>
       </w:r>
+      <w:proofErr w:type="spellEnd"/>
       <w:r>
         <w:t>)</w:t>
       </w:r>
@@ -2374,7 +3550,39 @@
     <w:p/>
     <w:p>
       <w:r>
-        <w:t>Specific to AM Aversive (C:\epsych\Aversive\AversiveAM\RCOCircuits\AversiveAMTest.rcx)</w:t>
+        <w:t>Specific to AM Aversive (C:\</w:t>
+      </w:r>
+      <w:proofErr w:type="spellStart"/>
+      <w:r>
+        <w:t>epsych</w:t>
+      </w:r>
+      <w:proofErr w:type="spellEnd"/>
+      <w:r>
+        <w:t>\Aversive\</w:t>
+      </w:r>
+      <w:proofErr w:type="spellStart"/>
+      <w:r>
+        <w:t>AversiveAM</w:t>
+      </w:r>
+      <w:proofErr w:type="spellEnd"/>
+      <w:r>
+        <w:t>\</w:t>
+      </w:r>
+      <w:proofErr w:type="spellStart"/>
+      <w:r>
+        <w:t>RCOCircuits</w:t>
+      </w:r>
+      <w:proofErr w:type="spellEnd"/>
+      <w:r>
+        <w:t>\</w:t>
+      </w:r>
+      <w:proofErr w:type="spellStart"/>
+      <w:r>
+        <w:t>AversiveAMTest.rcx</w:t>
+      </w:r>
+      <w:proofErr w:type="spellEnd"/>
+      <w:r>
+        <w:t>)</w:t>
       </w:r>
     </w:p>
     <w:p>
@@ -2392,7 +3600,15 @@
         <w:t>Optical Lick</w:t>
       </w:r>
       <w:r>
-        <w:t xml:space="preserve"> A4 (BitIn) </w:t>
+        <w:t xml:space="preserve"> A4 (</w:t>
+      </w:r>
+      <w:proofErr w:type="spellStart"/>
+      <w:r>
+        <w:t>BitIn</w:t>
+      </w:r>
+      <w:proofErr w:type="spellEnd"/>
+      <w:r>
+        <w:t xml:space="preserve">) </w:t>
       </w:r>
       <w:r>
         <w:rPr>
@@ -2400,8 +3616,13 @@
         </w:rPr>
         <w:t>→</w:t>
       </w:r>
-      <w:r>
-        <w:t xml:space="preserve">DeBounce </w:t>
+      <w:proofErr w:type="spellStart"/>
+      <w:r>
+        <w:t>DeBounce</w:t>
+      </w:r>
+      <w:proofErr w:type="spellEnd"/>
+      <w:r>
+        <w:t xml:space="preserve"> </w:t>
       </w:r>
       <w:r>
         <w:rPr>
@@ -2410,8 +3631,13 @@
         <w:t>→</w:t>
       </w:r>
       <w:r>
-        <w:t xml:space="preserve"> custom macro ep_StimDetect</w:t>
-      </w:r>
+        <w:t xml:space="preserve"> custom macro </w:t>
+      </w:r>
+      <w:proofErr w:type="spellStart"/>
+      <w:r>
+        <w:t>ep_StimDetect</w:t>
+      </w:r>
+      <w:proofErr w:type="spellEnd"/>
     </w:p>
     <w:p>
       <w:pPr>
@@ -2430,8 +3656,13 @@
         </w:rPr>
         <w:t>→</w:t>
       </w:r>
-      <w:r>
-        <w:t xml:space="preserve">BitOut </w:t>
+      <w:proofErr w:type="spellStart"/>
+      <w:r>
+        <w:t>BitOut</w:t>
+      </w:r>
+      <w:proofErr w:type="spellEnd"/>
+      <w:r>
+        <w:t xml:space="preserve"> </w:t>
       </w:r>
       <w:r>
         <w:rPr>
@@ -2451,8 +3682,13 @@
           <w:numId w:val="4"/>
         </w:numPr>
       </w:pPr>
-      <w:r>
-        <w:t xml:space="preserve">Schmit </w:t>
+      <w:proofErr w:type="spellStart"/>
+      <w:r>
+        <w:t>Schmit</w:t>
+      </w:r>
+      <w:proofErr w:type="spellEnd"/>
+      <w:r>
+        <w:t xml:space="preserve"> </w:t>
       </w:r>
       <w:r>
         <w:rPr>
@@ -2461,7 +3697,15 @@
         <w:t>→</w:t>
       </w:r>
       <w:r>
-        <w:t xml:space="preserve"> BitOut </w:t>
+        <w:t xml:space="preserve"> </w:t>
+      </w:r>
+      <w:proofErr w:type="spellStart"/>
+      <w:r>
+        <w:t>BitOut</w:t>
+      </w:r>
+      <w:proofErr w:type="spellEnd"/>
+      <w:r>
+        <w:t xml:space="preserve"> </w:t>
       </w:r>
       <w:r>
         <w:rPr>
@@ -2497,31 +3741,73 @@
         <w:rPr>
           <w:rFonts w:hint="eastAsia"/>
         </w:rPr>
-        <w:t xml:space="preserve"> Peterbox input3 </w:t>
-      </w:r>
+        <w:t xml:space="preserve"> </w:t>
+      </w:r>
+      <w:proofErr w:type="spellStart"/>
       <w:r>
         <w:rPr>
           <w:rFonts w:hint="eastAsia"/>
         </w:rPr>
+        <w:t>Peterbox</w:t>
+      </w:r>
+      <w:proofErr w:type="spellEnd"/>
+      <w:r>
+        <w:rPr>
+          <w:rFonts w:hint="eastAsia"/>
+        </w:rPr>
+        <w:t xml:space="preserve"> input3 </w:t>
+      </w:r>
+      <w:r>
+        <w:rPr>
+          <w:rFonts w:hint="eastAsia"/>
+        </w:rPr>
         <w:t>→</w:t>
       </w:r>
       <w:r>
         <w:rPr>
           <w:rFonts w:hint="eastAsia"/>
         </w:rPr>
-        <w:t xml:space="preserve"> Peterbox TTL out 3 </w:t>
-      </w:r>
+        <w:t xml:space="preserve"> </w:t>
+      </w:r>
+      <w:proofErr w:type="spellStart"/>
       <w:r>
         <w:rPr>
           <w:rFonts w:hint="eastAsia"/>
         </w:rPr>
+        <w:t>Peterbox</w:t>
+      </w:r>
+      <w:proofErr w:type="spellEnd"/>
+      <w:r>
+        <w:rPr>
+          <w:rFonts w:hint="eastAsia"/>
+        </w:rPr>
+        <w:t xml:space="preserve"> TTL out 3 </w:t>
+      </w:r>
+      <w:r>
+        <w:rPr>
+          <w:rFonts w:hint="eastAsia"/>
+        </w:rPr>
         <w:t>→</w:t>
       </w:r>
       <w:r>
         <w:rPr>
           <w:rFonts w:hint="eastAsia"/>
         </w:rPr>
-        <w:t xml:space="preserve"> patchpanel A4 (RZ6_control byte C.3 input)</w:t>
+        <w:t xml:space="preserve"> </w:t>
+      </w:r>
+      <w:proofErr w:type="spellStart"/>
+      <w:r>
+        <w:rPr>
+          <w:rFonts w:hint="eastAsia"/>
+        </w:rPr>
+        <w:t>patchpanel</w:t>
+      </w:r>
+      <w:proofErr w:type="spellEnd"/>
+      <w:r>
+        <w:rPr>
+          <w:rFonts w:hint="eastAsia"/>
+        </w:rPr>
+        <w:t xml:space="preserve"> A4 (RZ6_control byte C.3 input)</w:t>
       </w:r>
     </w:p>
     <w:p>
@@ -2533,7 +3819,15 @@
         </w:numPr>
       </w:pPr>
       <w:r>
-        <w:t>Pump into patchpanel A2 (RZ6_control byte C.1 output = 22 = M2)</w:t>
+        <w:t xml:space="preserve">Pump into </w:t>
+      </w:r>
+      <w:proofErr w:type="spellStart"/>
+      <w:r>
+        <w:t>patchpanel</w:t>
+      </w:r>
+      <w:proofErr w:type="spellEnd"/>
+      <w:r>
+        <w:t xml:space="preserve"> A2 (RZ6_control byte C.1 output = 22 = M2)</w:t>
       </w:r>
     </w:p>
     <w:p>
@@ -2545,7 +3839,15 @@
         </w:numPr>
       </w:pPr>
       <w:r>
-        <w:t>Shocker into patchpanel A6 (RZ6_control byte C.5 output = 25 = M32)</w:t>
+        <w:t xml:space="preserve">Shocker into </w:t>
+      </w:r>
+      <w:proofErr w:type="spellStart"/>
+      <w:r>
+        <w:t>patchpanel</w:t>
+      </w:r>
+      <w:proofErr w:type="spellEnd"/>
+      <w:r>
+        <w:t xml:space="preserve"> A6 (RZ6_control byte C.5 output = 25 = M32)</w:t>
       </w:r>
     </w:p>
     <w:p/>
@@ -2565,14 +3867,24 @@
       <w:r>
         <w:t xml:space="preserve">The </w:t>
       </w:r>
-      <w:r>
-        <w:t xml:space="preserve">SMData Input on </w:t>
+      <w:proofErr w:type="spellStart"/>
+      <w:r>
+        <w:t>SMData</w:t>
+      </w:r>
+      <w:proofErr w:type="spellEnd"/>
+      <w:r>
+        <w:t xml:space="preserve"> Input on </w:t>
       </w:r>
       <w:r>
         <w:t xml:space="preserve">the </w:t>
       </w:r>
-      <w:r>
-        <w:t>ep_StimDetect macro takes a</w:t>
+      <w:proofErr w:type="spellStart"/>
+      <w:r>
+        <w:t>ep_StimDetect</w:t>
+      </w:r>
+      <w:proofErr w:type="spellEnd"/>
+      <w:r>
+        <w:t xml:space="preserve"> macro takes a</w:t>
       </w:r>
       <w:r>
         <w:t xml:space="preserve"> state machine input. This </w:t>
@@ -2645,7 +3957,24 @@
         </w:numPr>
       </w:pPr>
       <w:r>
-        <w:t>This is output from the macro as RespCode. Can break it out using ToBits.</w:t>
+        <w:lastRenderedPageBreak/>
+        <w:t xml:space="preserve">This is output from the macro as </w:t>
+      </w:r>
+      <w:proofErr w:type="spellStart"/>
+      <w:r>
+        <w:t>RespCode</w:t>
+      </w:r>
+      <w:proofErr w:type="spellEnd"/>
+      <w:r>
+        <w:t xml:space="preserve">. Can break it out using </w:t>
+      </w:r>
+      <w:proofErr w:type="spellStart"/>
+      <w:r>
+        <w:t>ToBits</w:t>
+      </w:r>
+      <w:proofErr w:type="spellEnd"/>
+      <w:r>
+        <w:t>.</w:t>
       </w:r>
     </w:p>
     <w:p/>
@@ -2653,7 +3982,7 @@
       <w:r>
         <w:rPr>
           <w:noProof/>
-          <w:lang w:val="en-CA" w:eastAsia="en-CA"/>
+          <w:lang w:eastAsia="en-US"/>
         </w:rPr>
         <mc:AlternateContent>
           <mc:Choice Requires="wps">
@@ -2690,7 +4019,7 @@
                         <a:effectLst/>
                         <a:extLst>
                           <a:ext uri="{C572A759-6A51-4108-AA02-DFA0A04FC94B}">
-                            <ma14:wrappingTextBoxFlag xmlns="" xmlns:mo="http://schemas.microsoft.com/office/mac/office/2008/main" xmlns:mv="urn:schemas-microsoft-com:mac:vml" xmlns:o="urn:schemas-microsoft-com:office:office" xmlns:v="urn:schemas-microsoft-com:vml" xmlns:w10="urn:schemas-microsoft-com:office:word" xmlns:w="http://schemas.openxmlformats.org/wordprocessingml/2006/main" xmlns:ma14="http://schemas.microsoft.com/office/mac/drawingml/2011/main"/>
+                            <ma14:wrappingTextBoxFlag xmlns:ma14="http://schemas.microsoft.com/office/mac/drawingml/2011/main" xmlns:w="http://schemas.openxmlformats.org/wordprocessingml/2006/main" xmlns:w10="urn:schemas-microsoft-com:office:word" xmlns:v="urn:schemas-microsoft-com:vml" xmlns:o="urn:schemas-microsoft-com:office:office" xmlns:mv="urn:schemas-microsoft-com:mac:vml" xmlns:mo="http://schemas.microsoft.com/office/mac/office/2008/main" xmlns=""/>
                           </a:ext>
                         </a:extLst>
                       </wps:spPr>
@@ -2714,7 +4043,7 @@
                             <w:r>
                               <w:rPr>
                                 <w:noProof/>
-                                <w:lang w:val="en-CA" w:eastAsia="en-CA"/>
+                                <w:lang w:eastAsia="en-US"/>
                               </w:rPr>
                               <w:drawing>
                                 <wp:inline distT="0" distB="0" distL="0" distR="0" wp14:anchorId="12255193" wp14:editId="259C15E7">
@@ -2799,7 +4128,7 @@
                       <w:r>
                         <w:rPr>
                           <w:noProof/>
-                          <w:lang w:val="en-CA" w:eastAsia="en-CA"/>
+                          <w:lang w:eastAsia="en-US"/>
                         </w:rPr>
                         <w:drawing>
                           <wp:inline distT="0" distB="0" distL="0" distR="0" wp14:anchorId="12255193" wp14:editId="259C15E7">
@@ -2860,7 +4189,23 @@
         </mc:AlternateContent>
       </w:r>
       <w:r>
-        <w:t>In Matlab script ep_DisplayPrefs.m: create State Machine. Code how animal responds on each trial. Add Functions: Shock, Hit, Miss, FA, CR, Warn, Safe. Choose them as appropriate in bitmask table.</w:t>
+        <w:t xml:space="preserve">In </w:t>
+      </w:r>
+      <w:proofErr w:type="spellStart"/>
+      <w:r>
+        <w:t>Matlab</w:t>
+      </w:r>
+      <w:proofErr w:type="spellEnd"/>
+      <w:r>
+        <w:t xml:space="preserve"> script </w:t>
+      </w:r>
+      <w:proofErr w:type="spellStart"/>
+      <w:r>
+        <w:t>ep_DisplayPrefs.m</w:t>
+      </w:r>
+      <w:proofErr w:type="spellEnd"/>
+      <w:r>
+        <w:t>: create State Machine. Code how animal responds on each trial. Add Functions: Shock, Hit, Miss, FA, CR, Warn, Safe. Choose them as appropriate in bitmask table.</w:t>
       </w:r>
     </w:p>
     <w:p/>
@@ -2868,7 +4213,7 @@
       <w:r>
         <w:rPr>
           <w:noProof/>
-          <w:lang w:val="en-CA" w:eastAsia="en-CA"/>
+          <w:lang w:eastAsia="en-US"/>
         </w:rPr>
         <mc:AlternateContent>
           <mc:Choice Requires="wps">
@@ -2905,7 +4250,7 @@
                         <a:effectLst/>
                         <a:extLst>
                           <a:ext uri="{C572A759-6A51-4108-AA02-DFA0A04FC94B}">
-                            <ma14:wrappingTextBoxFlag xmlns="" xmlns:mo="http://schemas.microsoft.com/office/mac/office/2008/main" xmlns:mv="urn:schemas-microsoft-com:mac:vml" xmlns:o="urn:schemas-microsoft-com:office:office" xmlns:v="urn:schemas-microsoft-com:vml" xmlns:w10="urn:schemas-microsoft-com:office:word" xmlns:w="http://schemas.openxmlformats.org/wordprocessingml/2006/main" xmlns:ma14="http://schemas.microsoft.com/office/mac/drawingml/2011/main"/>
+                            <ma14:wrappingTextBoxFlag xmlns:ma14="http://schemas.microsoft.com/office/mac/drawingml/2011/main" xmlns:w="http://schemas.openxmlformats.org/wordprocessingml/2006/main" xmlns:w10="urn:schemas-microsoft-com:office:word" xmlns:v="urn:schemas-microsoft-com:vml" xmlns:o="urn:schemas-microsoft-com:office:office" xmlns:mv="urn:schemas-microsoft-com:mac:vml" xmlns:mo="http://schemas.microsoft.com/office/mac/office/2008/main" xmlns=""/>
                           </a:ext>
                         </a:extLst>
                       </wps:spPr>
@@ -2929,7 +4274,7 @@
                             <w:r>
                               <w:rPr>
                                 <w:noProof/>
-                                <w:lang w:val="en-CA" w:eastAsia="en-CA"/>
+                                <w:lang w:eastAsia="en-US"/>
                               </w:rPr>
                               <w:drawing>
                                 <wp:inline distT="0" distB="0" distL="0" distR="0" wp14:anchorId="6D54C860" wp14:editId="7C692685">
@@ -2973,7 +4318,7 @@
                                               <a14:shadowObscured xmlns:a14="http://schemas.microsoft.com/office/drawing/2010/main"/>
                                             </a:ext>
                                             <a:ext uri="{FAA26D3D-D897-4be2-8F04-BA451C77F1D7}">
-                                              <ma14:placeholderFlag xmlns="" xmlns:mo="http://schemas.microsoft.com/office/mac/office/2008/main" xmlns:mv="urn:schemas-microsoft-com:mac:vml" xmlns:o="urn:schemas-microsoft-com:office:office" xmlns:v="urn:schemas-microsoft-com:vml" xmlns:w10="urn:schemas-microsoft-com:office:word" xmlns:w="http://schemas.openxmlformats.org/wordprocessingml/2006/main" xmlns:ma14="http://schemas.microsoft.com/office/mac/drawingml/2011/main"/>
+                                              <ma14:placeholderFlag xmlns:ma14="http://schemas.microsoft.com/office/mac/drawingml/2011/main" xmlns:w="http://schemas.openxmlformats.org/wordprocessingml/2006/main" xmlns:w10="urn:schemas-microsoft-com:office:word" xmlns:v="urn:schemas-microsoft-com:vml" xmlns:o="urn:schemas-microsoft-com:office:office" xmlns:mv="urn:schemas-microsoft-com:mac:vml" xmlns:mo="http://schemas.microsoft.com/office/mac/office/2008/main" xmlns=""/>
                                             </a:ext>
                                           </a:extLst>
                                         </pic:spPr>
@@ -3013,7 +4358,7 @@
                       <w:r>
                         <w:rPr>
                           <w:noProof/>
-                          <w:lang w:val="en-CA" w:eastAsia="en-CA"/>
+                          <w:lang w:eastAsia="en-US"/>
                         </w:rPr>
                         <w:drawing>
                           <wp:inline distT="0" distB="0" distL="0" distR="0" wp14:anchorId="6D54C860" wp14:editId="7C692685">
@@ -3057,7 +4402,7 @@
                                         <a14:shadowObscured xmlns:a14="http://schemas.microsoft.com/office/drawing/2010/main"/>
                                       </a:ext>
                                       <a:ext uri="{FAA26D3D-D897-4be2-8F04-BA451C77F1D7}">
-                                        <ma14:placeholderFlag xmlns="" xmlns:mo="http://schemas.microsoft.com/office/mac/office/2008/main" xmlns:mv="urn:schemas-microsoft-com:mac:vml" xmlns:o="urn:schemas-microsoft-com:office:office" xmlns:v="urn:schemas-microsoft-com:vml" xmlns:w10="urn:schemas-microsoft-com:office:word" xmlns:w="http://schemas.openxmlformats.org/wordprocessingml/2006/main" xmlns:ma14="http://schemas.microsoft.com/office/mac/drawingml/2011/main"/>
+                                        <ma14:placeholderFlag xmlns:ma14="http://schemas.microsoft.com/office/mac/drawingml/2011/main" xmlns:w="http://schemas.openxmlformats.org/wordprocessingml/2006/main" xmlns:w10="urn:schemas-microsoft-com:office:word" xmlns:v="urn:schemas-microsoft-com:vml" xmlns:o="urn:schemas-microsoft-com:office:office" xmlns:mv="urn:schemas-microsoft-com:mac:vml" xmlns:mo="http://schemas.microsoft.com/office/mac/office/2008/main" xmlns=""/>
                                       </a:ext>
                                     </a:extLst>
                                   </pic:spPr>
@@ -3080,10 +4425,31 @@
         <w:t xml:space="preserve">Then put the values into the </w:t>
       </w:r>
       <w:r>
-        <w:t>State Machine input to SMData</w:t>
-      </w:r>
-      <w:r>
-        <w:t>. Whatever number you enter in JmpA row or JmpB row will direct you to that column (i.e., 1 goes to S1).</w:t>
+        <w:t xml:space="preserve">State Machine input to </w:t>
+      </w:r>
+      <w:proofErr w:type="spellStart"/>
+      <w:r>
+        <w:t>SMData</w:t>
+      </w:r>
+      <w:proofErr w:type="spellEnd"/>
+      <w:r>
+        <w:t xml:space="preserve">. Whatever number you enter in </w:t>
+      </w:r>
+      <w:proofErr w:type="spellStart"/>
+      <w:r>
+        <w:t>JmpA</w:t>
+      </w:r>
+      <w:proofErr w:type="spellEnd"/>
+      <w:r>
+        <w:t xml:space="preserve"> row or </w:t>
+      </w:r>
+      <w:proofErr w:type="spellStart"/>
+      <w:r>
+        <w:t>JmpB</w:t>
+      </w:r>
+      <w:proofErr w:type="spellEnd"/>
+      <w:r>
+        <w:t xml:space="preserve"> row will direct you to that column (i.e., 1 goes to S1).</w:t>
       </w:r>
     </w:p>
     <w:p>
@@ -3104,7 +4470,39 @@
           <w:color w:val="0000FF"/>
           <w:highlight w:val="yellow"/>
         </w:rPr>
-        <w:t>CLARIFY: how do you send info into JmpA and JmpB to distinguish them as warn or safe?</w:t>
+        <w:t xml:space="preserve">CLARIFY: how do you send info into </w:t>
+      </w:r>
+      <w:proofErr w:type="spellStart"/>
+      <w:r>
+        <w:rPr>
+          <w:color w:val="0000FF"/>
+          <w:highlight w:val="yellow"/>
+        </w:rPr>
+        <w:t>JmpA</w:t>
+      </w:r>
+      <w:proofErr w:type="spellEnd"/>
+      <w:r>
+        <w:rPr>
+          <w:color w:val="0000FF"/>
+          <w:highlight w:val="yellow"/>
+        </w:rPr>
+        <w:t xml:space="preserve"> and </w:t>
+      </w:r>
+      <w:proofErr w:type="spellStart"/>
+      <w:r>
+        <w:rPr>
+          <w:color w:val="0000FF"/>
+          <w:highlight w:val="yellow"/>
+        </w:rPr>
+        <w:t>JmpB</w:t>
+      </w:r>
+      <w:proofErr w:type="spellEnd"/>
+      <w:r>
+        <w:rPr>
+          <w:color w:val="0000FF"/>
+          <w:highlight w:val="yellow"/>
+        </w:rPr>
+        <w:t xml:space="preserve"> to distinguish them as warn or safe?</w:t>
       </w:r>
       <w:r>
         <w:rPr>
@@ -3114,7 +4512,94 @@
         <w:t xml:space="preserve"> </w:t>
       </w:r>
     </w:p>
-    <w:p/>
+    <w:p>
+      <w:pPr>
+        <w:rPr>
+          <w:color w:val="1F497D" w:themeColor="text2"/>
+        </w:rPr>
+      </w:pPr>
+      <w:r>
+        <w:tab/>
+      </w:r>
+      <w:r>
+        <w:rPr>
+          <w:color w:val="1F497D" w:themeColor="text2"/>
+        </w:rPr>
+        <w:t xml:space="preserve">Warn and Safe are “trial types” and are selected as Output-0 or Output-1 rows.  In the macro, a state machine will activate </w:t>
+      </w:r>
+      <w:proofErr w:type="spellStart"/>
+      <w:r>
+        <w:rPr>
+          <w:color w:val="1F497D" w:themeColor="text2"/>
+        </w:rPr>
+        <w:t>JmpA</w:t>
+      </w:r>
+      <w:proofErr w:type="spellEnd"/>
+      <w:r>
+        <w:rPr>
+          <w:color w:val="1F497D" w:themeColor="text2"/>
+        </w:rPr>
+        <w:t xml:space="preserve"> if there is a response during the response window and </w:t>
+      </w:r>
+      <w:proofErr w:type="spellStart"/>
+      <w:r>
+        <w:rPr>
+          <w:color w:val="1F497D" w:themeColor="text2"/>
+        </w:rPr>
+        <w:t>JmpB</w:t>
+      </w:r>
+      <w:proofErr w:type="spellEnd"/>
+      <w:r>
+        <w:rPr>
+          <w:color w:val="1F497D" w:themeColor="text2"/>
+        </w:rPr>
+        <w:t xml:space="preserve"> if there is no response during the response window.  As you can see in the screenshot here, we’ve defined </w:t>
+      </w:r>
+      <w:proofErr w:type="spellStart"/>
+      <w:r>
+        <w:rPr>
+          <w:color w:val="1F497D" w:themeColor="text2"/>
+        </w:rPr>
+        <w:t>JmpA</w:t>
+      </w:r>
+      <w:proofErr w:type="spellEnd"/>
+      <w:r>
+        <w:rPr>
+          <w:color w:val="1F497D" w:themeColor="text2"/>
+        </w:rPr>
+        <w:t xml:space="preserve"> to pick 1 for S1 column and </w:t>
+      </w:r>
+      <w:proofErr w:type="spellStart"/>
+      <w:r>
+        <w:rPr>
+          <w:color w:val="1F497D" w:themeColor="text2"/>
+        </w:rPr>
+        <w:t>JmpB</w:t>
+      </w:r>
+      <w:proofErr w:type="spellEnd"/>
+      <w:r>
+        <w:rPr>
+          <w:color w:val="1F497D" w:themeColor="text2"/>
+        </w:rPr>
+        <w:t xml:space="preserve"> to pick 2 for S2 column.  Therefore, depending on the current trial type (output row), and the response (or no response) during the response window, the state machine will select the corresponding numeric value (bitmask). </w:t>
+      </w:r>
+    </w:p>
+    <w:p>
+      <w:pPr>
+        <w:rPr>
+          <w:color w:val="1F497D" w:themeColor="text2"/>
+        </w:rPr>
+      </w:pPr>
+      <w:r>
+        <w:rPr>
+          <w:color w:val="1F497D" w:themeColor="text2"/>
+        </w:rPr>
+        <w:tab/>
+        <w:t>This is a very simplistic use of the state machine.  The state machine can be used in much more complex ways if your experimental design requires it (would likely require modification of the macro circuitry).</w:t>
+      </w:r>
+      <w:bookmarkStart w:id="0" w:name="_GoBack"/>
+      <w:bookmarkEnd w:id="0"/>
+    </w:p>
     <w:p>
       <w:r>
         <w:br w:type="page"/>
@@ -3329,6 +4814,7 @@
                 <w:lang w:eastAsia="en-US"/>
               </w:rPr>
             </w:pPr>
+            <w:proofErr w:type="spellStart"/>
             <w:r>
               <w:rPr>
                 <w:rFonts w:ascii="Seravek" w:eastAsia="Times New Roman" w:hAnsi="Seravek" w:cs="Times New Roman"/>
@@ -3339,6 +4825,7 @@
               </w:rPr>
               <w:t>FwdMask</w:t>
             </w:r>
+            <w:proofErr w:type="spellEnd"/>
           </w:p>
         </w:tc>
         <w:tc>
@@ -3364,6 +4851,7 @@
                 <w:lang w:eastAsia="en-US"/>
               </w:rPr>
             </w:pPr>
+            <w:proofErr w:type="spellStart"/>
             <w:r>
               <w:rPr>
                 <w:rFonts w:ascii="Seravek" w:eastAsia="Times New Roman" w:hAnsi="Seravek" w:cs="Times New Roman"/>
@@ -3372,7 +4860,18 @@
                 <w:szCs w:val="18"/>
                 <w:lang w:eastAsia="en-US"/>
               </w:rPr>
-              <w:t>AnimalTrig, intermittent rhythmic stimuli</w:t>
+              <w:t>AnimalTrig</w:t>
+            </w:r>
+            <w:proofErr w:type="spellEnd"/>
+            <w:r>
+              <w:rPr>
+                <w:rFonts w:ascii="Seravek" w:eastAsia="Times New Roman" w:hAnsi="Seravek" w:cs="Times New Roman"/>
+                <w:color w:val="000000"/>
+                <w:sz w:val="18"/>
+                <w:szCs w:val="18"/>
+                <w:lang w:eastAsia="en-US"/>
+              </w:rPr>
+              <w:t>, intermittent rhythmic stimuli</w:t>
             </w:r>
           </w:p>
         </w:tc>
@@ -3472,6 +4971,7 @@
                 <w:lang w:eastAsia="en-US"/>
               </w:rPr>
             </w:pPr>
+            <w:proofErr w:type="spellStart"/>
             <w:r>
               <w:rPr>
                 <w:rFonts w:ascii="Seravek" w:eastAsia="Times New Roman" w:hAnsi="Seravek" w:cs="Times New Roman"/>
@@ -3482,6 +4982,7 @@
               </w:rPr>
               <w:t>FwdMask</w:t>
             </w:r>
+            <w:proofErr w:type="spellEnd"/>
           </w:p>
         </w:tc>
         <w:tc>
@@ -3582,7 +5083,47 @@
                 <w:sz w:val="18"/>
                 <w:szCs w:val="18"/>
               </w:rPr>
-              <w:t>.config probably needs to be re-done for OpenEx integration</w:t>
+              <w:t>.</w:t>
+            </w:r>
+            <w:proofErr w:type="spellStart"/>
+            <w:r>
+              <w:rPr>
+                <w:rFonts w:ascii="Seravek" w:eastAsia="Times New Roman" w:hAnsi="Seravek" w:cs="Times New Roman"/>
+                <w:color w:val="FF0000"/>
+                <w:sz w:val="18"/>
+                <w:szCs w:val="18"/>
+              </w:rPr>
+              <w:t>config</w:t>
+            </w:r>
+            <w:proofErr w:type="spellEnd"/>
+            <w:r>
+              <w:rPr>
+                <w:rFonts w:ascii="Seravek" w:eastAsia="Times New Roman" w:hAnsi="Seravek" w:cs="Times New Roman"/>
+                <w:color w:val="FF0000"/>
+                <w:sz w:val="18"/>
+                <w:szCs w:val="18"/>
+              </w:rPr>
+              <w:t xml:space="preserve"> probably needs to be re-done for </w:t>
+            </w:r>
+            <w:proofErr w:type="spellStart"/>
+            <w:r>
+              <w:rPr>
+                <w:rFonts w:ascii="Seravek" w:eastAsia="Times New Roman" w:hAnsi="Seravek" w:cs="Times New Roman"/>
+                <w:color w:val="FF0000"/>
+                <w:sz w:val="18"/>
+                <w:szCs w:val="18"/>
+              </w:rPr>
+              <w:t>OpenEx</w:t>
+            </w:r>
+            <w:proofErr w:type="spellEnd"/>
+            <w:r>
+              <w:rPr>
+                <w:rFonts w:ascii="Seravek" w:eastAsia="Times New Roman" w:hAnsi="Seravek" w:cs="Times New Roman"/>
+                <w:color w:val="FF0000"/>
+                <w:sz w:val="18"/>
+                <w:szCs w:val="18"/>
+              </w:rPr>
+              <w:t xml:space="preserve"> integration</w:t>
             </w:r>
           </w:p>
         </w:tc>
@@ -3615,6 +5156,7 @@
                 <w:lang w:eastAsia="en-US"/>
               </w:rPr>
             </w:pPr>
+            <w:proofErr w:type="spellStart"/>
             <w:r>
               <w:rPr>
                 <w:rFonts w:ascii="Seravek" w:eastAsia="Times New Roman" w:hAnsi="Seravek" w:cs="Times New Roman"/>
@@ -3625,6 +5167,7 @@
               </w:rPr>
               <w:t>FwdMask</w:t>
             </w:r>
+            <w:proofErr w:type="spellEnd"/>
           </w:p>
         </w:tc>
         <w:tc>
@@ -3658,7 +5201,29 @@
                 <w:szCs w:val="18"/>
                 <w:lang w:eastAsia="en-US"/>
               </w:rPr>
-              <w:t>Animal triggers LED TrialSignal -&gt; single stimulus</w:t>
+              <w:t xml:space="preserve">Animal triggers LED </w:t>
+            </w:r>
+            <w:proofErr w:type="spellStart"/>
+            <w:r>
+              <w:rPr>
+                <w:rFonts w:ascii="Seravek" w:eastAsia="Times New Roman" w:hAnsi="Seravek" w:cs="Times New Roman"/>
+                <w:color w:val="000000"/>
+                <w:sz w:val="18"/>
+                <w:szCs w:val="18"/>
+                <w:lang w:eastAsia="en-US"/>
+              </w:rPr>
+              <w:t>TrialSignal</w:t>
+            </w:r>
+            <w:proofErr w:type="spellEnd"/>
+            <w:r>
+              <w:rPr>
+                <w:rFonts w:ascii="Seravek" w:eastAsia="Times New Roman" w:hAnsi="Seravek" w:cs="Times New Roman"/>
+                <w:color w:val="000000"/>
+                <w:sz w:val="18"/>
+                <w:szCs w:val="18"/>
+                <w:lang w:eastAsia="en-US"/>
+              </w:rPr>
+              <w:t xml:space="preserve"> -&gt; single stimulus</w:t>
             </w:r>
           </w:p>
         </w:tc>
@@ -3725,7 +5290,47 @@
                 <w:sz w:val="18"/>
                 <w:szCs w:val="18"/>
               </w:rPr>
-              <w:t>.rcx circuit working. Needs checking and integration with GUI and OpenEx.</w:t>
+              <w:t>.</w:t>
+            </w:r>
+            <w:proofErr w:type="spellStart"/>
+            <w:r>
+              <w:rPr>
+                <w:rFonts w:ascii="Seravek" w:eastAsia="Times New Roman" w:hAnsi="Seravek" w:cs="Times New Roman"/>
+                <w:color w:val="FF0000"/>
+                <w:sz w:val="18"/>
+                <w:szCs w:val="18"/>
+              </w:rPr>
+              <w:t>rcx</w:t>
+            </w:r>
+            <w:proofErr w:type="spellEnd"/>
+            <w:r>
+              <w:rPr>
+                <w:rFonts w:ascii="Seravek" w:eastAsia="Times New Roman" w:hAnsi="Seravek" w:cs="Times New Roman"/>
+                <w:color w:val="FF0000"/>
+                <w:sz w:val="18"/>
+                <w:szCs w:val="18"/>
+              </w:rPr>
+              <w:t xml:space="preserve"> circuit working. Needs checking and integration with GUI and </w:t>
+            </w:r>
+            <w:proofErr w:type="spellStart"/>
+            <w:r>
+              <w:rPr>
+                <w:rFonts w:ascii="Seravek" w:eastAsia="Times New Roman" w:hAnsi="Seravek" w:cs="Times New Roman"/>
+                <w:color w:val="FF0000"/>
+                <w:sz w:val="18"/>
+                <w:szCs w:val="18"/>
+              </w:rPr>
+              <w:t>OpenEx</w:t>
+            </w:r>
+            <w:proofErr w:type="spellEnd"/>
+            <w:r>
+              <w:rPr>
+                <w:rFonts w:ascii="Seravek" w:eastAsia="Times New Roman" w:hAnsi="Seravek" w:cs="Times New Roman"/>
+                <w:color w:val="FF0000"/>
+                <w:sz w:val="18"/>
+                <w:szCs w:val="18"/>
+              </w:rPr>
+              <w:t>.</w:t>
             </w:r>
           </w:p>
         </w:tc>
@@ -3793,6 +5398,7 @@
                 <w:lang w:eastAsia="en-US"/>
               </w:rPr>
             </w:pPr>
+            <w:proofErr w:type="spellStart"/>
             <w:r>
               <w:rPr>
                 <w:rFonts w:ascii="Seravek" w:eastAsia="Times New Roman" w:hAnsi="Seravek" w:cs="Times New Roman"/>
@@ -3801,7 +5407,18 @@
                 <w:szCs w:val="18"/>
                 <w:lang w:eastAsia="en-US"/>
               </w:rPr>
-              <w:t>AnimalTrig, intermittent rhythmic stimuli</w:t>
+              <w:t>AnimalTrig</w:t>
+            </w:r>
+            <w:proofErr w:type="spellEnd"/>
+            <w:r>
+              <w:rPr>
+                <w:rFonts w:ascii="Seravek" w:eastAsia="Times New Roman" w:hAnsi="Seravek" w:cs="Times New Roman"/>
+                <w:color w:val="000000"/>
+                <w:sz w:val="18"/>
+                <w:szCs w:val="18"/>
+                <w:lang w:eastAsia="en-US"/>
+              </w:rPr>
+              <w:t>, intermittent rhythmic stimuli</w:t>
             </w:r>
           </w:p>
         </w:tc>
@@ -3868,8 +5485,39 @@
                 <w:sz w:val="18"/>
                 <w:szCs w:val="18"/>
               </w:rPr>
-              <w:t>needs proper .wav files, .rcx check, integration with GUI and OpenEx</w:t>
+              <w:t>needs proper .wav files, .</w:t>
             </w:r>
+            <w:proofErr w:type="spellStart"/>
+            <w:r>
+              <w:rPr>
+                <w:rFonts w:ascii="Seravek" w:eastAsia="Times New Roman" w:hAnsi="Seravek" w:cs="Times New Roman"/>
+                <w:color w:val="FF0000"/>
+                <w:sz w:val="18"/>
+                <w:szCs w:val="18"/>
+              </w:rPr>
+              <w:t>rcx</w:t>
+            </w:r>
+            <w:proofErr w:type="spellEnd"/>
+            <w:r>
+              <w:rPr>
+                <w:rFonts w:ascii="Seravek" w:eastAsia="Times New Roman" w:hAnsi="Seravek" w:cs="Times New Roman"/>
+                <w:color w:val="FF0000"/>
+                <w:sz w:val="18"/>
+                <w:szCs w:val="18"/>
+              </w:rPr>
+              <w:t xml:space="preserve"> check, integration with GUI and </w:t>
+            </w:r>
+            <w:proofErr w:type="spellStart"/>
+            <w:r>
+              <w:rPr>
+                <w:rFonts w:ascii="Seravek" w:eastAsia="Times New Roman" w:hAnsi="Seravek" w:cs="Times New Roman"/>
+                <w:color w:val="FF0000"/>
+                <w:sz w:val="18"/>
+                <w:szCs w:val="18"/>
+              </w:rPr>
+              <w:t>OpenEx</w:t>
+            </w:r>
+            <w:proofErr w:type="spellEnd"/>
           </w:p>
         </w:tc>
       </w:tr>
@@ -3901,6 +5549,7 @@
                 <w:lang w:eastAsia="en-US"/>
               </w:rPr>
             </w:pPr>
+            <w:proofErr w:type="spellStart"/>
             <w:r>
               <w:rPr>
                 <w:rFonts w:ascii="Seravek" w:eastAsia="Times New Roman" w:hAnsi="Seravek" w:cs="Times New Roman"/>
@@ -3911,6 +5560,7 @@
               </w:rPr>
               <w:t>FwdMask</w:t>
             </w:r>
+            <w:proofErr w:type="spellEnd"/>
           </w:p>
         </w:tc>
         <w:tc>
@@ -3961,6 +5611,7 @@
                 <w:lang w:eastAsia="en-US"/>
               </w:rPr>
             </w:pPr>
+            <w:proofErr w:type="spellStart"/>
             <w:r>
               <w:rPr>
                 <w:rFonts w:ascii="Seravek" w:eastAsia="Times New Roman" w:hAnsi="Seravek" w:cs="Times New Roman"/>
@@ -3971,6 +5622,7 @@
               </w:rPr>
               <w:t>shuttlebox</w:t>
             </w:r>
+            <w:proofErr w:type="spellEnd"/>
           </w:p>
         </w:tc>
         <w:tc>
@@ -4001,7 +5653,27 @@
                 <w:sz w:val="18"/>
                 <w:szCs w:val="18"/>
               </w:rPr>
-              <w:t>While waiting for relays, start working on TDT RPvds circuit.</w:t>
+              <w:t xml:space="preserve">While waiting for relays, start working on TDT </w:t>
+            </w:r>
+            <w:proofErr w:type="spellStart"/>
+            <w:r>
+              <w:rPr>
+                <w:rFonts w:ascii="Seravek" w:eastAsia="Times New Roman" w:hAnsi="Seravek" w:cs="Times New Roman"/>
+                <w:color w:val="FF0000"/>
+                <w:sz w:val="18"/>
+                <w:szCs w:val="18"/>
+              </w:rPr>
+              <w:t>RPvds</w:t>
+            </w:r>
+            <w:proofErr w:type="spellEnd"/>
+            <w:r>
+              <w:rPr>
+                <w:rFonts w:ascii="Seravek" w:eastAsia="Times New Roman" w:hAnsi="Seravek" w:cs="Times New Roman"/>
+                <w:color w:val="FF0000"/>
+                <w:sz w:val="18"/>
+                <w:szCs w:val="18"/>
+              </w:rPr>
+              <w:t xml:space="preserve"> circuit.</w:t>
             </w:r>
           </w:p>
         </w:tc>
@@ -4029,8 +5701,13 @@
           <w:numId w:val="5"/>
         </w:numPr>
       </w:pPr>
-      <w:r>
-        <w:t>AnimalTrigFwdMask:</w:t>
+      <w:proofErr w:type="spellStart"/>
+      <w:r>
+        <w:t>AnimalTrigFwdMask</w:t>
+      </w:r>
+      <w:proofErr w:type="spellEnd"/>
+      <w:r>
+        <w:t>:</w:t>
       </w:r>
     </w:p>
     <w:p>
@@ -4048,9 +5725,11 @@
       <w:r>
         <w:t>o our control GUI (</w:t>
       </w:r>
+      <w:proofErr w:type="spellStart"/>
       <w:r>
         <w:t>ForwardMaskAversiveGUI.m</w:t>
       </w:r>
+      <w:proofErr w:type="spellEnd"/>
       <w:r>
         <w:t>):</w:t>
       </w:r>
@@ -4106,8 +5785,13 @@
         </w:numPr>
         <w:ind w:left="1800"/>
       </w:pPr>
-      <w:r>
-        <w:t>Parafilm connector to water tube</w:t>
+      <w:proofErr w:type="spellStart"/>
+      <w:r>
+        <w:t>Parafilm</w:t>
+      </w:r>
+      <w:proofErr w:type="spellEnd"/>
+      <w:r>
+        <w:t xml:space="preserve"> connector to water tube</w:t>
       </w:r>
     </w:p>
     <w:p>
@@ -4180,7 +5864,21 @@
         <w:rPr>
           <w:strike/>
         </w:rPr>
-        <w:t>Add button to change main parameter(s) tone dur and tone dB</w:t>
+        <w:t xml:space="preserve">Add button to change main parameter(s) tone </w:t>
+      </w:r>
+      <w:proofErr w:type="spellStart"/>
+      <w:r>
+        <w:rPr>
+          <w:strike/>
+        </w:rPr>
+        <w:t>dur</w:t>
+      </w:r>
+      <w:proofErr w:type="spellEnd"/>
+      <w:r>
+        <w:rPr>
+          <w:strike/>
+        </w:rPr>
+        <w:t xml:space="preserve"> and tone dB</w:t>
       </w:r>
     </w:p>
     <w:p>
@@ -4230,7 +5928,49 @@
         </w:numPr>
       </w:pPr>
       <w:r>
-        <w:t>Figure out the digital I/Os for the RZ5 – what are they for, and are all needed for our AnimalTrigFwdmask? Note any that we can disconnect (ie., any that are used only for the LEDSignalFwdMask) in order to have one extra for a manual spout override.</w:t>
+        <w:t xml:space="preserve">Figure out the digital </w:t>
+      </w:r>
+      <w:proofErr w:type="gramStart"/>
+      <w:r>
+        <w:t>I/</w:t>
+      </w:r>
+      <w:proofErr w:type="spellStart"/>
+      <w:r>
+        <w:t>Os</w:t>
+      </w:r>
+      <w:proofErr w:type="spellEnd"/>
+      <w:proofErr w:type="gramEnd"/>
+      <w:r>
+        <w:t xml:space="preserve"> for the RZ5 – what are they for, and are all needed for our </w:t>
+      </w:r>
+      <w:proofErr w:type="spellStart"/>
+      <w:r>
+        <w:t>AnimalTrigFwdmask</w:t>
+      </w:r>
+      <w:proofErr w:type="spellEnd"/>
+      <w:r>
+        <w:t>? Note any that we can disconnect (</w:t>
+      </w:r>
+      <w:proofErr w:type="spellStart"/>
+      <w:proofErr w:type="gramStart"/>
+      <w:r>
+        <w:t>ie</w:t>
+      </w:r>
+      <w:proofErr w:type="spellEnd"/>
+      <w:r>
+        <w:t>.,</w:t>
+      </w:r>
+      <w:proofErr w:type="gramEnd"/>
+      <w:r>
+        <w:t xml:space="preserve"> any that are used only for the </w:t>
+      </w:r>
+      <w:proofErr w:type="spellStart"/>
+      <w:r>
+        <w:t>LEDSignalFwdMask</w:t>
+      </w:r>
+      <w:proofErr w:type="spellEnd"/>
+      <w:r>
+        <w:t>) in order to have one extra for a manual spout override.</w:t>
       </w:r>
     </w:p>
     <w:p>
@@ -4241,9 +5981,11 @@
           <w:numId w:val="5"/>
         </w:numPr>
       </w:pPr>
+      <w:proofErr w:type="spellStart"/>
       <w:r>
         <w:t>LEDSignalFwdMask</w:t>
       </w:r>
+      <w:proofErr w:type="spellEnd"/>
     </w:p>
     <w:p>
       <w:pPr>
@@ -4254,7 +5996,15 @@
         </w:numPr>
       </w:pPr>
       <w:r>
-        <w:t>Get LED-signalled circuit to work</w:t>
+        <w:t>Get LED-</w:t>
+      </w:r>
+      <w:proofErr w:type="spellStart"/>
+      <w:r>
+        <w:t>signalled</w:t>
+      </w:r>
+      <w:proofErr w:type="spellEnd"/>
+      <w:r>
+        <w:t xml:space="preserve"> circuit to work</w:t>
       </w:r>
     </w:p>
     <w:p>
@@ -4266,7 +6016,15 @@
         </w:numPr>
       </w:pPr>
       <w:r>
-        <w:t>Create .prot file and test it</w:t>
+        <w:t>Create .</w:t>
+      </w:r>
+      <w:proofErr w:type="spellStart"/>
+      <w:r>
+        <w:t>prot</w:t>
+      </w:r>
+      <w:proofErr w:type="spellEnd"/>
+      <w:r>
+        <w:t xml:space="preserve"> file and test it</w:t>
       </w:r>
     </w:p>
     <w:p/>
@@ -4279,7 +6037,15 @@
         </w:numPr>
       </w:pPr>
       <w:r>
-        <w:t>Where is struct TRIALS stored and how do we access it?</w:t>
+        <w:t xml:space="preserve">Where is </w:t>
+      </w:r>
+      <w:proofErr w:type="spellStart"/>
+      <w:r>
+        <w:t>struct</w:t>
+      </w:r>
+      <w:proofErr w:type="spellEnd"/>
+      <w:r>
+        <w:t xml:space="preserve"> TRIALS stored and how do we access it?</w:t>
       </w:r>
     </w:p>
     <w:p>
@@ -4291,7 +6057,31 @@
         </w:numPr>
       </w:pPr>
       <w:r>
-        <w:t>How is NextTrialID sent from TrialFcn back to RunExperiment?</w:t>
+        <w:t xml:space="preserve">How is </w:t>
+      </w:r>
+      <w:proofErr w:type="spellStart"/>
+      <w:r>
+        <w:t>NextTrialID</w:t>
+      </w:r>
+      <w:proofErr w:type="spellEnd"/>
+      <w:r>
+        <w:t xml:space="preserve"> sent from </w:t>
+      </w:r>
+      <w:proofErr w:type="spellStart"/>
+      <w:r>
+        <w:t>TrialFcn</w:t>
+      </w:r>
+      <w:proofErr w:type="spellEnd"/>
+      <w:r>
+        <w:t xml:space="preserve"> back to </w:t>
+      </w:r>
+      <w:proofErr w:type="spellStart"/>
+      <w:r>
+        <w:t>RunExperiment</w:t>
+      </w:r>
+      <w:proofErr w:type="spellEnd"/>
+      <w:r>
+        <w:t>?</w:t>
       </w:r>
     </w:p>
     <w:p/>
@@ -4303,8 +6093,13 @@
           <w:numId w:val="5"/>
         </w:numPr>
       </w:pPr>
-      <w:r>
-        <w:t>Shuttlebox (physical):</w:t>
+      <w:proofErr w:type="spellStart"/>
+      <w:r>
+        <w:t>Shuttlebox</w:t>
+      </w:r>
+      <w:proofErr w:type="spellEnd"/>
+      <w:r>
+        <w:t xml:space="preserve"> (physical):</w:t>
       </w:r>
     </w:p>
     <w:p>
@@ -4322,7 +6117,15 @@
         <w:t>ook at withdrawing spout a</w:t>
       </w:r>
       <w:r>
-        <w:t>t MedAssociates, or implement</w:t>
+        <w:t xml:space="preserve">t </w:t>
+      </w:r>
+      <w:proofErr w:type="spellStart"/>
+      <w:r>
+        <w:t>MedAssociates</w:t>
+      </w:r>
+      <w:proofErr w:type="spellEnd"/>
+      <w:r>
+        <w:t>, or implement</w:t>
       </w:r>
       <w:r>
         <w:t xml:space="preserve"> </w:t>
@@ -4346,7 +6149,15 @@
         <w:t>B</w:t>
       </w:r>
       <w:r>
-        <w:t>uild shuttlebox control box</w:t>
+        <w:t xml:space="preserve">uild </w:t>
+      </w:r>
+      <w:proofErr w:type="spellStart"/>
+      <w:r>
+        <w:t>shuttlebox</w:t>
+      </w:r>
+      <w:proofErr w:type="spellEnd"/>
+      <w:r>
+        <w:t xml:space="preserve"> control box</w:t>
       </w:r>
     </w:p>
     <w:p>
@@ -4361,7 +6172,15 @@
         <w:t>M</w:t>
       </w:r>
       <w:r>
-        <w:t>odify shuttlebox for better sound field</w:t>
+        <w:t xml:space="preserve">odify </w:t>
+      </w:r>
+      <w:proofErr w:type="spellStart"/>
+      <w:r>
+        <w:t>shuttlebox</w:t>
+      </w:r>
+      <w:proofErr w:type="spellEnd"/>
+      <w:r>
+        <w:t xml:space="preserve"> for better sound field</w:t>
       </w:r>
     </w:p>
     <w:p>
@@ -4372,8 +6191,13 @@
           <w:numId w:val="5"/>
         </w:numPr>
       </w:pPr>
-      <w:r>
-        <w:t>Shuttlebox (programming):</w:t>
+      <w:proofErr w:type="spellStart"/>
+      <w:r>
+        <w:t>Shuttlebox</w:t>
+      </w:r>
+      <w:proofErr w:type="spellEnd"/>
+      <w:r>
+        <w:t xml:space="preserve"> (programming):</w:t>
       </w:r>
     </w:p>
     <w:p>
@@ -4385,7 +6209,15 @@
         </w:numPr>
       </w:pPr>
       <w:r>
-        <w:t>Program up a paradigm with no OpenEx component.</w:t>
+        <w:t xml:space="preserve">Program up a paradigm with no </w:t>
+      </w:r>
+      <w:proofErr w:type="spellStart"/>
+      <w:r>
+        <w:t>OpenEx</w:t>
+      </w:r>
+      <w:proofErr w:type="spellEnd"/>
+      <w:r>
+        <w:t xml:space="preserve"> component.</w:t>
       </w:r>
     </w:p>
     <w:p>
@@ -4404,12 +6236,20 @@
       </w:r>
     </w:p>
     <w:p>
+      <w:proofErr w:type="spellStart"/>
       <w:r>
         <w:rPr>
           <w:u w:val="single"/>
         </w:rPr>
         <w:lastRenderedPageBreak/>
-        <w:t>Matlab tips</w:t>
+        <w:t>Matlab</w:t>
+      </w:r>
+      <w:proofErr w:type="spellEnd"/>
+      <w:r>
+        <w:rPr>
+          <w:u w:val="single"/>
+        </w:rPr>
+        <w:t xml:space="preserve"> tips</w:t>
       </w:r>
       <w:r>
         <w:t>:</w:t>
@@ -4435,8 +6275,21 @@
           <w:numId w:val="5"/>
         </w:numPr>
       </w:pPr>
-      <w:r>
-        <w:t>when creating our own GUI, want access to globals.</w:t>
+      <w:proofErr w:type="gramStart"/>
+      <w:r>
+        <w:t>when</w:t>
+      </w:r>
+      <w:proofErr w:type="gramEnd"/>
+      <w:r>
+        <w:t xml:space="preserve"> creating our own GUI, want access to </w:t>
+      </w:r>
+      <w:proofErr w:type="spellStart"/>
+      <w:r>
+        <w:t>globals</w:t>
+      </w:r>
+      <w:proofErr w:type="spellEnd"/>
+      <w:r>
+        <w:t>.</w:t>
       </w:r>
     </w:p>
     <w:p>
@@ -4448,8 +6301,21 @@
         </w:numPr>
       </w:pPr>
       <w:r>
-        <w:t>RUNTIME global has data. Big struct with RUNTIME.TRIALS.DATA etc</w:t>
-      </w:r>
+        <w:t xml:space="preserve">RUNTIME global has data. Big </w:t>
+      </w:r>
+      <w:proofErr w:type="spellStart"/>
+      <w:r>
+        <w:t>struct</w:t>
+      </w:r>
+      <w:proofErr w:type="spellEnd"/>
+      <w:r>
+        <w:t xml:space="preserve"> with RUNTIME.TRIALS.DATA </w:t>
+      </w:r>
+      <w:proofErr w:type="spellStart"/>
+      <w:r>
+        <w:t>etc</w:t>
+      </w:r>
+      <w:proofErr w:type="spellEnd"/>
     </w:p>
     <w:p>
       <w:pPr>
@@ -4496,7 +6362,15 @@
         </w:numPr>
       </w:pPr>
       <w:r>
-        <w:t>lick = data.streams.LICK.data;</w:t>
+        <w:t xml:space="preserve">lick = </w:t>
+      </w:r>
+      <w:proofErr w:type="spellStart"/>
+      <w:r>
+        <w:t>data.streams.LICK.data</w:t>
+      </w:r>
+      <w:proofErr w:type="spellEnd"/>
+      <w:r>
+        <w:t>;</w:t>
       </w:r>
     </w:p>
     <w:p>
@@ -4508,15 +6382,62 @@
         </w:numPr>
       </w:pPr>
       <w:r>
-        <w:t>[data.Tone_Dur] makes a vector from a struct field!</w:t>
+        <w:t>[</w:t>
+      </w:r>
+      <w:proofErr w:type="spellStart"/>
+      <w:r>
+        <w:t>data.Tone_Dur</w:t>
+      </w:r>
+      <w:proofErr w:type="spellEnd"/>
+      <w:r>
+        <w:t xml:space="preserve">] makes a vector from a </w:t>
+      </w:r>
+      <w:proofErr w:type="spellStart"/>
+      <w:r>
+        <w:t>struct</w:t>
+      </w:r>
+      <w:proofErr w:type="spellEnd"/>
+      <w:r>
+        <w:t xml:space="preserve"> field!</w:t>
       </w:r>
       <w:r>
         <w:br/>
-        <w:t>ind = [data.Tone_Dur] = 30</w:t>
+      </w:r>
+      <w:proofErr w:type="spellStart"/>
+      <w:r>
+        <w:t>ind</w:t>
+      </w:r>
+      <w:proofErr w:type="spellEnd"/>
+      <w:r>
+        <w:t xml:space="preserve"> = [</w:t>
+      </w:r>
+      <w:proofErr w:type="spellStart"/>
+      <w:r>
+        <w:t>data.Tone_Dur</w:t>
+      </w:r>
+      <w:proofErr w:type="spellEnd"/>
+      <w:r>
+        <w:t>] = 30</w:t>
       </w:r>
       <w:r>
         <w:br/>
-        <w:t>[data(ind).ResponseCode]</w:t>
+        <w:t>[data(</w:t>
+      </w:r>
+      <w:proofErr w:type="spellStart"/>
+      <w:r>
+        <w:t>ind</w:t>
+      </w:r>
+      <w:proofErr w:type="spellEnd"/>
+      <w:r>
+        <w:t>).</w:t>
+      </w:r>
+      <w:proofErr w:type="spellStart"/>
+      <w:r>
+        <w:t>ResponseCode</w:t>
+      </w:r>
+      <w:proofErr w:type="spellEnd"/>
+      <w:r>
+        <w:t>]</w:t>
       </w:r>
     </w:p>
     <w:p>
@@ -4528,7 +6449,15 @@
         </w:numPr>
       </w:pPr>
       <w:r>
-        <w:t>load(‘C:\file.prot’, ‘-mat’) – reads a file that is a .mat file even though its extension doesn’t match</w:t>
+        <w:t>load(‘C:\</w:t>
+      </w:r>
+      <w:proofErr w:type="spellStart"/>
+      <w:r>
+        <w:t>file.prot</w:t>
+      </w:r>
+      <w:proofErr w:type="spellEnd"/>
+      <w:r>
+        <w:t>’, ‘-mat’) – reads a file that is a .mat file even though its extension doesn’t match</w:t>
       </w:r>
     </w:p>
     <w:p>
@@ -4542,11 +6471,19 @@
     </w:p>
     <w:p/>
     <w:p>
+      <w:proofErr w:type="spellStart"/>
       <w:r>
         <w:rPr>
           <w:u w:val="single"/>
         </w:rPr>
-        <w:t>RPVds tips</w:t>
+        <w:t>RPVds</w:t>
+      </w:r>
+      <w:proofErr w:type="spellEnd"/>
+      <w:r>
+        <w:rPr>
+          <w:u w:val="single"/>
+        </w:rPr>
+        <w:t xml:space="preserve"> tips</w:t>
       </w:r>
       <w:r>
         <w:t>:</w:t>
@@ -4560,8 +6497,13 @@
           <w:numId w:val="5"/>
         </w:numPr>
       </w:pPr>
-      <w:r>
-        <w:t>colors for links are indicators. Green=logic. Bright blue=floating point. Dark green=integer.</w:t>
+      <w:proofErr w:type="gramStart"/>
+      <w:r>
+        <w:t>colors</w:t>
+      </w:r>
+      <w:proofErr w:type="gramEnd"/>
+      <w:r>
+        <w:t xml:space="preserve"> for links are indicators. Green=logic. Bright blue=floating point. Dark green=integer.</w:t>
       </w:r>
     </w:p>
     <w:p>
@@ -4573,7 +6515,15 @@
         </w:numPr>
       </w:pPr>
       <w:r>
-        <w:t>Access RZ6 digital I/O using RZ6_Control macro. RZ6 with 8 digital I/Os = Byte C.</w:t>
+        <w:t>Access RZ6 digital I/O using RZ6_Control macro. RZ6 with 8 digital I/</w:t>
+      </w:r>
+      <w:proofErr w:type="spellStart"/>
+      <w:r>
+        <w:t>Os</w:t>
+      </w:r>
+      <w:proofErr w:type="spellEnd"/>
+      <w:r>
+        <w:t xml:space="preserve"> = Byte C.</w:t>
       </w:r>
     </w:p>
     <w:p>
@@ -4612,7 +6562,15 @@
         <w:t>Schmitt</w:t>
       </w:r>
       <w:r>
-        <w:t xml:space="preserve"> trigger (under Logical) detects and holds open rising edge of logical pulse for a given time. Schmitt vs Schmitt2 is in ms or samples.</w:t>
+        <w:t xml:space="preserve"> trigger (under Logical) detects and holds open rising edge of logical pulse for a given time. Schmitt vs Schmitt2 is in </w:t>
+      </w:r>
+      <w:proofErr w:type="spellStart"/>
+      <w:r>
+        <w:t>ms</w:t>
+      </w:r>
+      <w:proofErr w:type="spellEnd"/>
+      <w:r>
+        <w:t xml:space="preserve"> or samples.</w:t>
       </w:r>
     </w:p>
     <w:p>
@@ -4623,12 +6581,14 @@
           <w:numId w:val="5"/>
         </w:numPr>
       </w:pPr>
+      <w:proofErr w:type="spellStart"/>
       <w:r>
         <w:rPr>
           <w:b/>
         </w:rPr>
         <w:t>Biquad</w:t>
       </w:r>
+      <w:proofErr w:type="spellEnd"/>
       <w:r>
         <w:t xml:space="preserve"> is a filter</w:t>
       </w:r>
@@ -4654,7 +6614,31 @@
         <w:t>BufCoef1 is</w:t>
       </w:r>
       <w:r>
-        <w:t xml:space="preserve"> simpler than BufCoef (only one component LP or HP or BP). FC is frequency center. There are 6dB/octave attenuation per biquad. Sharper falloff with more biquads. Send coefficient output of </w:t>
+        <w:t xml:space="preserve"> simpler than </w:t>
+      </w:r>
+      <w:proofErr w:type="spellStart"/>
+      <w:r>
+        <w:t>BufCoef</w:t>
+      </w:r>
+      <w:proofErr w:type="spellEnd"/>
+      <w:r>
+        <w:t xml:space="preserve"> (only one component LP or HP or BP). FC is frequency center. There are 6dB/octave attenuation per </w:t>
+      </w:r>
+      <w:proofErr w:type="spellStart"/>
+      <w:r>
+        <w:t>biquad</w:t>
+      </w:r>
+      <w:proofErr w:type="spellEnd"/>
+      <w:r>
+        <w:t xml:space="preserve">. Sharper falloff with more </w:t>
+      </w:r>
+      <w:proofErr w:type="spellStart"/>
+      <w:r>
+        <w:t>biquads</w:t>
+      </w:r>
+      <w:proofErr w:type="spellEnd"/>
+      <w:r>
+        <w:t xml:space="preserve">. Send coefficient output of </w:t>
       </w:r>
       <w:r>
         <w:rPr>
@@ -4663,7 +6647,15 @@
         <w:t>BufCoef1</w:t>
       </w:r>
       <w:r>
-        <w:t xml:space="preserve"> into Biquad.</w:t>
+        <w:t xml:space="preserve"> into </w:t>
+      </w:r>
+      <w:proofErr w:type="spellStart"/>
+      <w:r>
+        <w:t>Biquad</w:t>
+      </w:r>
+      <w:proofErr w:type="spellEnd"/>
+      <w:r>
+        <w:t>.</w:t>
       </w:r>
     </w:p>
     <w:p>
@@ -4674,12 +6666,14 @@
           <w:numId w:val="5"/>
         </w:numPr>
       </w:pPr>
+      <w:proofErr w:type="spellStart"/>
       <w:r>
         <w:rPr>
           <w:b/>
         </w:rPr>
         <w:t>DeBounce</w:t>
       </w:r>
+      <w:proofErr w:type="spellEnd"/>
       <w:r>
         <w:t xml:space="preserve"> (under Counters/Logic): looks at x samples at a time and ignores transients. Signal must be up for at least x consecutive samples.</w:t>
       </w:r>
@@ -4692,21 +6686,25 @@
           <w:numId w:val="5"/>
         </w:numPr>
       </w:pPr>
+      <w:proofErr w:type="spellStart"/>
       <w:r>
         <w:rPr>
           <w:b/>
         </w:rPr>
         <w:t>HopTo</w:t>
       </w:r>
+      <w:proofErr w:type="spellEnd"/>
       <w:r>
         <w:t xml:space="preserve"> and </w:t>
       </w:r>
+      <w:proofErr w:type="spellStart"/>
       <w:r>
         <w:rPr>
           <w:b/>
         </w:rPr>
         <w:t>HopFrom</w:t>
       </w:r>
+      <w:proofErr w:type="spellEnd"/>
       <w:r>
         <w:t xml:space="preserve"> to avoid spaghetti code.</w:t>
       </w:r>
@@ -4747,7 +6745,23 @@
         </w:numPr>
       </w:pPr>
       <w:r>
-        <w:t xml:space="preserve">Basic tone presentation: ResponseWindow (or appropriate output from ep_StimDetect) </w:t>
+        <w:t xml:space="preserve">Basic tone presentation: </w:t>
+      </w:r>
+      <w:proofErr w:type="spellStart"/>
+      <w:r>
+        <w:t>ResponseWindow</w:t>
+      </w:r>
+      <w:proofErr w:type="spellEnd"/>
+      <w:r>
+        <w:t xml:space="preserve"> (or appropriate output from </w:t>
+      </w:r>
+      <w:proofErr w:type="spellStart"/>
+      <w:r>
+        <w:t>ep_StimDetect</w:t>
+      </w:r>
+      <w:proofErr w:type="spellEnd"/>
+      <w:r>
+        <w:t xml:space="preserve">) </w:t>
       </w:r>
       <w:r>
         <w:rPr>
@@ -4755,8 +6769,13 @@
         </w:rPr>
         <w:t>→</w:t>
       </w:r>
-      <w:r>
-        <w:t xml:space="preserve">Edge_Detect </w:t>
+      <w:proofErr w:type="spellStart"/>
+      <w:r>
+        <w:t>Edge_Detect</w:t>
+      </w:r>
+      <w:proofErr w:type="spellEnd"/>
+      <w:r>
+        <w:t xml:space="preserve"> </w:t>
       </w:r>
       <w:r>
         <w:rPr>
@@ -4805,8 +6824,37 @@
         </w:numPr>
       </w:pPr>
       <w:r>
-        <w:t>Create in RPVds, e.g., RespWinDelay, RespWinDur, Freq</w:t>
-      </w:r>
+        <w:t xml:space="preserve">Create in </w:t>
+      </w:r>
+      <w:proofErr w:type="spellStart"/>
+      <w:r>
+        <w:t>RPVds</w:t>
+      </w:r>
+      <w:proofErr w:type="spellEnd"/>
+      <w:r>
+        <w:t xml:space="preserve">, e.g., </w:t>
+      </w:r>
+      <w:proofErr w:type="spellStart"/>
+      <w:r>
+        <w:t>RespWinDelay</w:t>
+      </w:r>
+      <w:proofErr w:type="spellEnd"/>
+      <w:r>
+        <w:t xml:space="preserve">, </w:t>
+      </w:r>
+      <w:proofErr w:type="spellStart"/>
+      <w:r>
+        <w:t>RespWinDur</w:t>
+      </w:r>
+      <w:proofErr w:type="spellEnd"/>
+      <w:r>
+        <w:t xml:space="preserve">, </w:t>
+      </w:r>
+      <w:proofErr w:type="spellStart"/>
+      <w:r>
+        <w:t>Freq</w:t>
+      </w:r>
+      <w:proofErr w:type="spellEnd"/>
     </w:p>
     <w:p>
       <w:pPr>
@@ -4819,14 +6867,40 @@
       <w:r>
         <w:t xml:space="preserve">To quick-communicate with </w:t>
       </w:r>
+      <w:proofErr w:type="spellStart"/>
       <w:r>
         <w:rPr>
           <w:b/>
         </w:rPr>
         <w:t>BoxFig</w:t>
       </w:r>
-      <w:r>
-        <w:t>, use ! (bang) within a parameter tag – this will make it show up with ep_BoxFig when you’re running the experiment.</w:t>
+      <w:proofErr w:type="spellEnd"/>
+      <w:r>
+        <w:t xml:space="preserve">, </w:t>
+      </w:r>
+      <w:proofErr w:type="gramStart"/>
+      <w:r>
+        <w:t>use !</w:t>
+      </w:r>
+      <w:proofErr w:type="gramEnd"/>
+      <w:r>
+        <w:t xml:space="preserve"> (</w:t>
+      </w:r>
+      <w:proofErr w:type="gramStart"/>
+      <w:r>
+        <w:t>bang</w:t>
+      </w:r>
+      <w:proofErr w:type="gramEnd"/>
+      <w:r>
+        <w:t xml:space="preserve">) within a parameter tag – this will make it show up with </w:t>
+      </w:r>
+      <w:proofErr w:type="spellStart"/>
+      <w:r>
+        <w:t>ep_BoxFig</w:t>
+      </w:r>
+      <w:proofErr w:type="spellEnd"/>
+      <w:r>
+        <w:t xml:space="preserve"> when you’re running the experiment.</w:t>
       </w:r>
     </w:p>
     <w:p>
@@ -4838,7 +6912,15 @@
         </w:numPr>
       </w:pPr>
       <w:r>
-        <w:t>For communicating with ep_ExperimentDesign, within circuit u</w:t>
+        <w:t xml:space="preserve">For communicating with </w:t>
+      </w:r>
+      <w:proofErr w:type="spellStart"/>
+      <w:r>
+        <w:t>ep_ExperimentDesign</w:t>
+      </w:r>
+      <w:proofErr w:type="spellEnd"/>
+      <w:r>
+        <w:t>, within circuit u</w:t>
       </w:r>
       <w:r>
         <w:t>se * before parameter name so parameter won’t get sent to TDT devices.</w:t>
@@ -6211,11 +8293,19 @@
     </w:p>
     <w:p/>
     <w:p>
+      <w:proofErr w:type="spellStart"/>
       <w:r>
         <w:rPr>
           <w:u w:val="single"/>
         </w:rPr>
-        <w:t>OpenEx tips</w:t>
+        <w:t>OpenEx</w:t>
+      </w:r>
+      <w:proofErr w:type="spellEnd"/>
+      <w:r>
+        <w:rPr>
+          <w:u w:val="single"/>
+        </w:rPr>
+        <w:t xml:space="preserve"> tips</w:t>
       </w:r>
       <w:r>
         <w:t>:</w:t>
@@ -6230,14 +8320,32 @@
         </w:numPr>
       </w:pPr>
       <w:r>
-        <w:t xml:space="preserve">In RPvds, need CoreSweep Control. Use modified version that Dan made: </w:t>
-      </w:r>
+        <w:t xml:space="preserve">In </w:t>
+      </w:r>
+      <w:proofErr w:type="spellStart"/>
+      <w:r>
+        <w:t>RPvds</w:t>
+      </w:r>
+      <w:proofErr w:type="spellEnd"/>
+      <w:r>
+        <w:t xml:space="preserve">, need </w:t>
+      </w:r>
+      <w:proofErr w:type="spellStart"/>
+      <w:r>
+        <w:t>CoreSweep</w:t>
+      </w:r>
+      <w:proofErr w:type="spellEnd"/>
+      <w:r>
+        <w:t xml:space="preserve"> Control. Use modified version that Dan made: </w:t>
+      </w:r>
+      <w:proofErr w:type="spellStart"/>
       <w:r>
         <w:rPr>
           <w:b/>
         </w:rPr>
         <w:t>CoreSweepControl_NoStore</w:t>
       </w:r>
+      <w:proofErr w:type="spellEnd"/>
       <w:r>
         <w:t xml:space="preserve"> – synchronizes across devices!</w:t>
       </w:r>
@@ -6250,8 +8358,21 @@
           <w:numId w:val="5"/>
         </w:numPr>
       </w:pPr>
-      <w:r>
-        <w:t>OpenDev and ActiveX use different syntax in Matlab. Need to check with IF statement (</w:t>
+      <w:proofErr w:type="spellStart"/>
+      <w:r>
+        <w:t>OpenDev</w:t>
+      </w:r>
+      <w:proofErr w:type="spellEnd"/>
+      <w:r>
+        <w:t xml:space="preserve"> and ActiveX use different syntax in </w:t>
+      </w:r>
+      <w:proofErr w:type="spellStart"/>
+      <w:r>
+        <w:t>Matlab</w:t>
+      </w:r>
+      <w:proofErr w:type="spellEnd"/>
+      <w:r>
+        <w:t>. Need to check with IF statement (</w:t>
       </w:r>
       <w:r>
         <w:rPr>
@@ -6268,8 +8389,21 @@
           <w:numId w:val="5"/>
         </w:numPr>
       </w:pPr>
-      <w:r>
-        <w:t>OpenProject: wrapper for OpenEx components</w:t>
+      <w:proofErr w:type="spellStart"/>
+      <w:r>
+        <w:t>OpenProject</w:t>
+      </w:r>
+      <w:proofErr w:type="spellEnd"/>
+      <w:r>
+        <w:t xml:space="preserve">: wrapper for </w:t>
+      </w:r>
+      <w:proofErr w:type="spellStart"/>
+      <w:r>
+        <w:t>OpenEx</w:t>
+      </w:r>
+      <w:proofErr w:type="spellEnd"/>
+      <w:r>
+        <w:t xml:space="preserve"> components</w:t>
       </w:r>
     </w:p>
     <w:p>
@@ -6281,7 +8415,15 @@
         </w:numPr>
       </w:pPr>
       <w:r>
-        <w:t>Use tdt2mat in matlab to read data tanks.</w:t>
+        <w:t xml:space="preserve">Use tdt2mat in </w:t>
+      </w:r>
+      <w:proofErr w:type="spellStart"/>
+      <w:r>
+        <w:t>matlab</w:t>
+      </w:r>
+      <w:proofErr w:type="spellEnd"/>
+      <w:r>
+        <w:t xml:space="preserve"> to read data tanks.</w:t>
       </w:r>
     </w:p>
     <w:p/>
@@ -6294,7 +8436,23 @@
         </w:numPr>
       </w:pPr>
       <w:r>
-        <w:t>In whatever paradigm we made work with OpenEx, we’re storing OpenEx trial info using RZ5 circuit. Need to check whether there’s any delay that we need to account for. To do this, store the info using RZ6 and compare.</w:t>
+        <w:t xml:space="preserve">In whatever paradigm we made work with </w:t>
+      </w:r>
+      <w:proofErr w:type="spellStart"/>
+      <w:r>
+        <w:t>OpenEx</w:t>
+      </w:r>
+      <w:proofErr w:type="spellEnd"/>
+      <w:r>
+        <w:t xml:space="preserve">, we’re storing </w:t>
+      </w:r>
+      <w:proofErr w:type="spellStart"/>
+      <w:r>
+        <w:t>OpenEx</w:t>
+      </w:r>
+      <w:proofErr w:type="spellEnd"/>
+      <w:r>
+        <w:t xml:space="preserve"> trial info using RZ5 circuit. Need to check whether there’s any delay that we need to account for. To do this, store the info using RZ6 and compare.</w:t>
       </w:r>
     </w:p>
     <w:p>
@@ -6371,7 +8529,7 @@
           <w:rPr>
             <w:noProof/>
           </w:rPr>
-          <w:t>1</w:t>
+          <w:t>8</w:t>
         </w:r>
         <w:r>
           <w:rPr>
@@ -7251,7 +9409,7 @@
         <w:rFonts w:ascii="Symbol" w:hAnsi="Symbol" w:hint="default"/>
       </w:rPr>
     </w:lvl>
-    <w:lvl w:ilvl="4" w:tplc="04090003" w:tentative="1">
+    <w:lvl w:ilvl="4" w:tplc="04090003">
       <w:start w:val="1"/>
       <w:numFmt w:val="bullet"/>
       <w:lvlText w:val="o"/>
@@ -7310,6 +9468,96 @@
       <w:rPr>
         <w:rFonts w:ascii="Wingdings" w:hAnsi="Wingdings" w:hint="default"/>
       </w:rPr>
+    </w:lvl>
+  </w:abstractNum>
+  <w:abstractNum w:abstractNumId="8" w15:restartNumberingAfterBreak="0">
+    <w:nsid w:val="7F373D73"/>
+    <w:multiLevelType w:val="hybridMultilevel"/>
+    <w:tmpl w:val="2CD40910"/>
+    <w:lvl w:ilvl="0" w:tplc="F51CB99C">
+      <w:start w:val="1"/>
+      <w:numFmt w:val="decimal"/>
+      <w:lvlText w:val="%1."/>
+      <w:lvlJc w:val="left"/>
+      <w:pPr>
+        <w:ind w:left="3600" w:hanging="360"/>
+      </w:pPr>
+      <w:rPr>
+        <w:rFonts w:hint="default"/>
+        <w:u w:val="none"/>
+      </w:rPr>
+    </w:lvl>
+    <w:lvl w:ilvl="1" w:tplc="04090019" w:tentative="1">
+      <w:start w:val="1"/>
+      <w:numFmt w:val="lowerLetter"/>
+      <w:lvlText w:val="%2."/>
+      <w:lvlJc w:val="left"/>
+      <w:pPr>
+        <w:ind w:left="4320" w:hanging="360"/>
+      </w:pPr>
+    </w:lvl>
+    <w:lvl w:ilvl="2" w:tplc="0409001B" w:tentative="1">
+      <w:start w:val="1"/>
+      <w:numFmt w:val="lowerRoman"/>
+      <w:lvlText w:val="%3."/>
+      <w:lvlJc w:val="right"/>
+      <w:pPr>
+        <w:ind w:left="5040" w:hanging="180"/>
+      </w:pPr>
+    </w:lvl>
+    <w:lvl w:ilvl="3" w:tplc="0409000F" w:tentative="1">
+      <w:start w:val="1"/>
+      <w:numFmt w:val="decimal"/>
+      <w:lvlText w:val="%4."/>
+      <w:lvlJc w:val="left"/>
+      <w:pPr>
+        <w:ind w:left="5760" w:hanging="360"/>
+      </w:pPr>
+    </w:lvl>
+    <w:lvl w:ilvl="4" w:tplc="04090019" w:tentative="1">
+      <w:start w:val="1"/>
+      <w:numFmt w:val="lowerLetter"/>
+      <w:lvlText w:val="%5."/>
+      <w:lvlJc w:val="left"/>
+      <w:pPr>
+        <w:ind w:left="6480" w:hanging="360"/>
+      </w:pPr>
+    </w:lvl>
+    <w:lvl w:ilvl="5" w:tplc="0409001B" w:tentative="1">
+      <w:start w:val="1"/>
+      <w:numFmt w:val="lowerRoman"/>
+      <w:lvlText w:val="%6."/>
+      <w:lvlJc w:val="right"/>
+      <w:pPr>
+        <w:ind w:left="7200" w:hanging="180"/>
+      </w:pPr>
+    </w:lvl>
+    <w:lvl w:ilvl="6" w:tplc="0409000F" w:tentative="1">
+      <w:start w:val="1"/>
+      <w:numFmt w:val="decimal"/>
+      <w:lvlText w:val="%7."/>
+      <w:lvlJc w:val="left"/>
+      <w:pPr>
+        <w:ind w:left="7920" w:hanging="360"/>
+      </w:pPr>
+    </w:lvl>
+    <w:lvl w:ilvl="7" w:tplc="04090019" w:tentative="1">
+      <w:start w:val="1"/>
+      <w:numFmt w:val="lowerLetter"/>
+      <w:lvlText w:val="%8."/>
+      <w:lvlJc w:val="left"/>
+      <w:pPr>
+        <w:ind w:left="8640" w:hanging="360"/>
+      </w:pPr>
+    </w:lvl>
+    <w:lvl w:ilvl="8" w:tplc="0409001B" w:tentative="1">
+      <w:start w:val="1"/>
+      <w:numFmt w:val="lowerRoman"/>
+      <w:lvlText w:val="%9."/>
+      <w:lvlJc w:val="right"/>
+      <w:pPr>
+        <w:ind w:left="9360" w:hanging="180"/>
+      </w:pPr>
     </w:lvl>
   </w:abstractNum>
   <w:num w:numId="1">
@@ -7335,6 +9583,9 @@
   </w:num>
   <w:num w:numId="8">
     <w:abstractNumId w:val="0"/>
+  </w:num>
+  <w:num w:numId="9">
+    <w:abstractNumId w:val="8"/>
   </w:num>
 </w:numbering>
 </file>
@@ -8163,7 +10414,7 @@
 </file>
 
 <file path=customXml/itemProps1.xml><?xml version="1.0" encoding="utf-8"?>
-<ds:datastoreItem xmlns:ds="http://schemas.openxmlformats.org/officeDocument/2006/customXml" ds:itemID="{8BA738C4-ABFF-41F8-A803-16CCFF1519DD}">
+<ds:datastoreItem xmlns:ds="http://schemas.openxmlformats.org/officeDocument/2006/customXml" ds:itemID="{9EA9ABB0-3A37-4FDD-85F1-04EB7DD4142B}">
   <ds:schemaRefs>
     <ds:schemaRef ds:uri="http://schemas.openxmlformats.org/officeDocument/2006/bibliography"/>
   </ds:schemaRefs>

</xml_diff>